<commit_message>
Add "e" for entering sleep in low power SDS project.
</commit_message>
<xml_diff>
--- a/labmanual/English/WBT101-04C-BLE-LP-Bcn-OTA.docx
+++ b/labmanual/English/WBT101-04C-BLE-LP-Bcn-OTA.docx
@@ -1509,13 +1509,13 @@
       <w:pPr>
         <w:pStyle w:val="Heading1"/>
       </w:pPr>
-      <w:bookmarkStart w:id="1" w:name="_Toc524202199"/>
-      <w:bookmarkStart w:id="2" w:name="_Toc534717117"/>
+      <w:bookmarkStart w:id="1" w:name="_Toc534717117"/>
+      <w:bookmarkStart w:id="2" w:name="_Toc524202199"/>
       <w:r>
         <w:lastRenderedPageBreak/>
         <w:t>Low Power</w:t>
       </w:r>
-      <w:bookmarkEnd w:id="2"/>
+      <w:bookmarkEnd w:id="1"/>
     </w:p>
     <w:p>
       <w:pPr>
@@ -5002,7 +5002,7 @@
       <w:r>
         <w:t xml:space="preserve"> Packet</w:t>
       </w:r>
-      <w:bookmarkEnd w:id="1"/>
+      <w:bookmarkEnd w:id="2"/>
       <w:r>
         <w:t>s</w:t>
       </w:r>
@@ -5227,12 +5227,12 @@
       <w:pPr>
         <w:pStyle w:val="Heading2"/>
       </w:pPr>
-      <w:bookmarkStart w:id="11" w:name="_Toc524202201"/>
-      <w:bookmarkStart w:id="12" w:name="_Toc534717123"/>
+      <w:bookmarkStart w:id="11" w:name="_Toc534717123"/>
+      <w:bookmarkStart w:id="12" w:name="_Toc524202201"/>
       <w:r>
         <w:t>Beacons</w:t>
       </w:r>
-      <w:bookmarkEnd w:id="12"/>
+      <w:bookmarkEnd w:id="11"/>
     </w:p>
     <w:p>
       <w:r>
@@ -5966,7 +5966,7 @@
       <w:r>
         <w:t>iBeacon</w:t>
       </w:r>
-      <w:bookmarkEnd w:id="11"/>
+      <w:bookmarkEnd w:id="12"/>
     </w:p>
     <w:p>
       <w:r>
@@ -14362,22 +14362,13 @@
         </w:rPr>
       </w:pPr>
       <w:r>
-        <w:t xml:space="preserve">What </w:t>
-      </w:r>
-      <w:r>
-        <w:t>char</w:t>
+        <w:t>What char</w:t>
       </w:r>
       <w:r>
         <w:t>a</w:t>
       </w:r>
       <w:r>
-        <w:t xml:space="preserve">cter </w:t>
-      </w:r>
-      <w:r>
-        <w:t xml:space="preserve">is printed to the UART </w:t>
-      </w:r>
-      <w:r>
-        <w:t>for</w:t>
+        <w:t>cter is printed to the UART for</w:t>
       </w:r>
       <w:r>
         <w:rPr>
@@ -14538,19 +14529,7 @@
         <w:rPr>
           <w:color w:val="000000" w:themeColor="text1"/>
         </w:rPr>
-        <w:t xml:space="preserve">When are the </w:t>
-      </w:r>
-      <w:r>
-        <w:rPr>
-          <w:color w:val="000000" w:themeColor="text1"/>
-        </w:rPr>
-        <w:t>connection interval min, max, latency, and timeout</w:t>
-      </w:r>
-      <w:r>
-        <w:rPr>
-          <w:color w:val="000000" w:themeColor="text1"/>
-        </w:rPr>
-        <w:t xml:space="preserve"> values updated</w:t>
+        <w:t>When are the connection interval min, max, latency, and timeout values updated</w:t>
       </w:r>
       <w:r>
         <w:rPr>
@@ -15155,8 +15134,8 @@
       <w:pPr>
         <w:pStyle w:val="Exercise"/>
       </w:pPr>
-      <w:bookmarkStart w:id="28" w:name="_Toc523476986"/>
-      <w:bookmarkStart w:id="29" w:name="_Toc534717134"/>
+      <w:bookmarkStart w:id="28" w:name="_Toc534717134"/>
+      <w:bookmarkStart w:id="29" w:name="_Toc523476986"/>
       <w:r>
         <w:lastRenderedPageBreak/>
         <w:t xml:space="preserve">(Advanced) </w:t>
@@ -15170,7 +15149,7 @@
       <w:r>
         <w:t xml:space="preserve"> on a Beacon</w:t>
       </w:r>
-      <w:bookmarkEnd w:id="29"/>
+      <w:bookmarkEnd w:id="28"/>
     </w:p>
     <w:p>
       <w:pPr>
@@ -16230,7 +16209,7 @@
       <w:r>
         <w:t>OTA Firmware Upgrade (Non-Secure)</w:t>
       </w:r>
-      <w:bookmarkEnd w:id="28"/>
+      <w:bookmarkEnd w:id="29"/>
       <w:bookmarkEnd w:id="32"/>
     </w:p>
     <w:p>
@@ -18141,6 +18120,34 @@
         </w:numPr>
       </w:pPr>
       <w:r>
+        <w:t>Sleep is entered:</w:t>
+      </w:r>
+      <w:r>
+        <w:tab/>
+      </w:r>
+      <w:r>
+        <w:tab/>
+      </w:r>
+      <w:r>
+        <w:tab/>
+      </w:r>
+      <w:r>
+        <w:tab/>
+      </w:r>
+      <w:r>
+        <w:tab/>
+        <w:t>_____</w:t>
+      </w:r>
+    </w:p>
+    <w:p>
+      <w:pPr>
+        <w:pStyle w:val="ListParagraph"/>
+        <w:numPr>
+          <w:ilvl w:val="0"/>
+          <w:numId w:val="14"/>
+        </w:numPr>
+      </w:pPr>
+      <w:r>
         <w:t>A fast boot occurs:</w:t>
       </w:r>
       <w:r>
@@ -18364,6 +18371,7 @@
         <w:docPartUnique/>
       </w:docPartObj>
     </w:sdtPr>
+    <w:sdtEndPr/>
     <w:sdtContent>
       <w:sdt>
         <w:sdtPr>
@@ -18373,6 +18381,7 @@
             <w:docPartUnique/>
           </w:docPartObj>
         </w:sdtPr>
+        <w:sdtEndPr/>
         <w:sdtContent>
           <w:p>
             <w:pPr>
@@ -22939,7 +22948,7 @@
   <w:style w:type="paragraph" w:default="1" w:styleId="Normal">
     <w:name w:val="Normal"/>
     <w:qFormat/>
-    <w:rsid w:val="0045207F"/>
+    <w:rsid w:val="001B6BF2"/>
   </w:style>
   <w:style w:type="paragraph" w:styleId="Heading1">
     <w:name w:val="heading 1"/>
@@ -23064,7 +23073,7 @@
     <w:uiPriority w:val="1"/>
     <w:semiHidden/>
     <w:unhideWhenUsed/>
-    <w:rsid w:val="0045207F"/>
+    <w:rsid w:val="001B6BF2"/>
   </w:style>
   <w:style w:type="table" w:default="1" w:styleId="TableNormal">
     <w:name w:val="Normal Table"/>
@@ -23086,7 +23095,7 @@
     <w:uiPriority w:val="99"/>
     <w:semiHidden/>
     <w:unhideWhenUsed/>
-    <w:rsid w:val="0045207F"/>
+    <w:rsid w:val="001B6BF2"/>
   </w:style>
   <w:style w:type="character" w:customStyle="1" w:styleId="Heading1Char">
     <w:name w:val="Heading 1 Char"/>
@@ -23984,7 +23993,7 @@
 </file>
 
 <file path=customXml/itemProps1.xml><?xml version="1.0" encoding="utf-8"?>
-<ds:datastoreItem xmlns:ds="http://schemas.openxmlformats.org/officeDocument/2006/customXml" ds:itemID="{5961C80A-56DE-4061-9BC4-E771A6EA433E}">
+<ds:datastoreItem xmlns:ds="http://schemas.openxmlformats.org/officeDocument/2006/customXml" ds:itemID="{D6C1501E-F2B7-438B-9E72-1D83EE425E4B}">
   <ds:schemaRefs>
     <ds:schemaRef ds:uri="http://schemas.openxmlformats.org/officeDocument/2006/bibliography"/>
   </ds:schemaRefs>

</xml_diff>

<commit_message>
Update low power lab to provide full solution and ask questions.
</commit_message>
<xml_diff>
--- a/labmanual/English/WBT101-04C-BLE-LP-Bcn-OTA.docx
+++ b/labmanual/English/WBT101-04C-BLE-LP-Bcn-OTA.docx
@@ -8,8 +8,6 @@
           <w:rStyle w:val="BookTitle"/>
         </w:rPr>
       </w:pPr>
-      <w:bookmarkStart w:id="0" w:name="_GoBack"/>
-      <w:bookmarkEnd w:id="0"/>
       <w:r>
         <w:rPr>
           <w:rStyle w:val="BookTitle"/>
@@ -1509,23 +1507,23 @@
       <w:pPr>
         <w:pStyle w:val="Heading1"/>
       </w:pPr>
-      <w:bookmarkStart w:id="1" w:name="_Toc534717117"/>
-      <w:bookmarkStart w:id="2" w:name="_Toc524202199"/>
+      <w:bookmarkStart w:id="0" w:name="_Toc534717117"/>
+      <w:bookmarkStart w:id="1" w:name="_Toc524202199"/>
       <w:r>
         <w:lastRenderedPageBreak/>
         <w:t>Low Power</w:t>
       </w:r>
-      <w:bookmarkEnd w:id="1"/>
+      <w:bookmarkEnd w:id="0"/>
     </w:p>
     <w:p>
       <w:pPr>
         <w:pStyle w:val="Heading2"/>
       </w:pPr>
-      <w:bookmarkStart w:id="3" w:name="_Toc534717118"/>
+      <w:bookmarkStart w:id="2" w:name="_Toc534717118"/>
       <w:r>
         <w:t>Power Mode Overview</w:t>
       </w:r>
-      <w:bookmarkEnd w:id="3"/>
+      <w:bookmarkEnd w:id="2"/>
     </w:p>
     <w:p>
       <w:r>
@@ -2131,6 +2129,72 @@
       </w:r>
     </w:p>
     <w:p>
+      <w:r>
+        <w:t xml:space="preserve">In PDS mode, the device will wakeup every time a BLE event must be serviced. </w:t>
+      </w:r>
+      <w:r>
+        <w:t>For example</w:t>
+      </w:r>
+      <w:r>
+        <w:t xml:space="preserve">, during advertising, the device will wakeup every time a new </w:t>
+      </w:r>
+      <w:r>
+        <w:t xml:space="preserve">advertising </w:t>
+      </w:r>
+      <w:r>
+        <w:t xml:space="preserve">packet needs to be sent. </w:t>
+      </w:r>
+      <w:r>
+        <w:t>Once a connection has been established, the device will wakeup for each connection interval.</w:t>
+      </w:r>
+    </w:p>
+    <w:p>
+      <w:r>
+        <w:t>In SDS mode, the micro-Bluetooth Core Scheduler (</w:t>
+      </w:r>
+      <w:r>
+        <w:rPr>
+          <w:rFonts w:cs="Calibri"/>
+        </w:rPr>
+        <w:t>µ</w:t>
+      </w:r>
+      <w:r>
+        <w:t xml:space="preserve">BCS) is used to service BLE events such as </w:t>
+      </w:r>
+      <w:r>
+        <w:t xml:space="preserve">sending </w:t>
+      </w:r>
+      <w:r>
+        <w:t xml:space="preserve">advertising packets and </w:t>
+      </w:r>
+      <w:r>
+        <w:t>keeping the</w:t>
+      </w:r>
+      <w:r>
+        <w:t xml:space="preserve"> connection </w:t>
+      </w:r>
+      <w:r>
+        <w:t>alive,</w:t>
+      </w:r>
+      <w:r>
+        <w:t xml:space="preserve"> so it does not need to wakeup for these events. During a connection, the device will typically only wake when data needs to be sent over the link, such as due to a timer that sends data periodically or due to a GPIO interrupt indicating a change.</w:t>
+      </w:r>
+    </w:p>
+    <w:p>
+      <w:r>
+        <w:t xml:space="preserve">Using RPA (i.e. the RPA refresh timeout is set to something other than </w:t>
+      </w:r>
+      <w:r>
+        <w:t>WICED_BT_CFG_DEFAULT_RANDOM_ADDRESS_NEVER_CHANGE</w:t>
+      </w:r>
+      <w:r>
+        <w:t>) causes the firmware to wake frequently (about twice per second). This will cause increased power consumption.</w:t>
+      </w:r>
+      <w:r>
+        <w:t xml:space="preserve"> Therefore, RPA should not be used in power critical applications.</w:t>
+      </w:r>
+    </w:p>
+    <w:p>
       <w:pPr>
         <w:pStyle w:val="Heading3"/>
       </w:pPr>
@@ -2216,6 +2280,7 @@
         <w:rPr>
           <w:u w:val="single"/>
         </w:rPr>
+        <w:lastRenderedPageBreak/>
         <w:t xml:space="preserve">Upon wake from SDS, the device re-initializes from </w:t>
       </w:r>
       <w:proofErr w:type="spellStart"/>
@@ -2270,45 +2335,24 @@
       </w:r>
     </w:p>
     <w:p>
-      <w:commentRangeStart w:id="4"/>
-      <w:r>
-        <w:lastRenderedPageBreak/>
+      <w:r>
         <w:t xml:space="preserve">Using RPA (i.e. the RPA refresh timeout is set to something other than </w:t>
       </w:r>
       <w:r>
         <w:t>WICED_BT_CFG_DEFAULT_RANDOM_ADDRESS_NEVER_CHANGE</w:t>
       </w:r>
       <w:r>
-        <w:t>) causes two issues in SDS:</w:t>
-      </w:r>
-      <w:commentRangeEnd w:id="4"/>
-      <w:r>
-        <w:rPr>
-          <w:rStyle w:val="CommentReference"/>
-        </w:rPr>
-        <w:commentReference w:id="4"/>
-      </w:r>
-    </w:p>
-    <w:p>
-      <w:pPr>
-        <w:pStyle w:val="ListParagraph"/>
-        <w:numPr>
-          <w:ilvl w:val="0"/>
-          <w:numId w:val="20"/>
-        </w:numPr>
-      </w:pPr>
-      <w:r>
-        <w:t>During a connection, the timer for RPA will cause the firmware to wake frequently (about twice per second). This will cause increased power consumption.</w:t>
-      </w:r>
-    </w:p>
-    <w:p>
-      <w:pPr>
-        <w:pStyle w:val="ListParagraph"/>
-        <w:numPr>
-          <w:ilvl w:val="0"/>
-          <w:numId w:val="20"/>
-        </w:numPr>
-      </w:pPr>
+        <w:t xml:space="preserve">) causes </w:t>
+      </w:r>
+      <w:r>
+        <w:t>an additional issue</w:t>
+      </w:r>
+      <w:r>
+        <w:t xml:space="preserve"> in SDS</w:t>
+      </w:r>
+      <w:r>
+        <w:t xml:space="preserve">. </w:t>
+      </w:r>
       <w:r>
         <w:t>During advertising, the address will change every time a fast boot occurs. Since this happens about twice per second if RPA is enabled, it is very difficult to connect because the address will change before you can connect to the device.</w:t>
       </w:r>
@@ -2571,12 +2615,12 @@
       <w:pPr>
         <w:pStyle w:val="Heading2"/>
       </w:pPr>
-      <w:bookmarkStart w:id="5" w:name="_Toc534717119"/>
+      <w:bookmarkStart w:id="3" w:name="_Toc534717119"/>
       <w:r>
         <w:lastRenderedPageBreak/>
         <w:t>WICED Low-Power Code</w:t>
       </w:r>
-      <w:bookmarkEnd w:id="5"/>
+      <w:bookmarkEnd w:id="3"/>
     </w:p>
     <w:p>
       <w:r>
@@ -2990,17 +3034,7 @@
           <w:sz w:val="14"/>
           <w:szCs w:val="20"/>
         </w:rPr>
-        <w:t>host_wake_</w:t>
-      </w:r>
-      <w:proofErr w:type="gramStart"/>
-      <w:r>
-        <w:rPr>
-          <w:rFonts w:ascii="Courier New" w:hAnsi="Courier New" w:cs="Courier New"/>
-          <w:color w:val="0000C0"/>
-          <w:sz w:val="14"/>
-          <w:szCs w:val="20"/>
-        </w:rPr>
-        <w:t>mode</w:t>
+        <w:t>host_wake_mode</w:t>
       </w:r>
       <w:proofErr w:type="spellEnd"/>
       <w:r>
@@ -3010,17 +3044,7 @@
           <w:sz w:val="14"/>
           <w:szCs w:val="20"/>
         </w:rPr>
-        <w:t xml:space="preserve">;   </w:t>
-      </w:r>
-      <w:proofErr w:type="gramEnd"/>
-      <w:r>
-        <w:rPr>
-          <w:rFonts w:ascii="Courier New" w:hAnsi="Courier New" w:cs="Courier New"/>
-          <w:color w:val="000000"/>
-          <w:sz w:val="14"/>
-          <w:szCs w:val="20"/>
-        </w:rPr>
-        <w:t xml:space="preserve">      </w:t>
+        <w:t xml:space="preserve">;         </w:t>
       </w:r>
       <w:r>
         <w:rPr>
@@ -3081,17 +3105,7 @@
           <w:sz w:val="14"/>
           <w:szCs w:val="20"/>
         </w:rPr>
-        <w:t>device_wake_</w:t>
-      </w:r>
-      <w:proofErr w:type="gramStart"/>
-      <w:r>
-        <w:rPr>
-          <w:rFonts w:ascii="Courier New" w:hAnsi="Courier New" w:cs="Courier New"/>
-          <w:color w:val="0000C0"/>
-          <w:sz w:val="14"/>
-          <w:szCs w:val="20"/>
-        </w:rPr>
-        <w:t>mode</w:t>
+        <w:t>device_wake_mode</w:t>
       </w:r>
       <w:proofErr w:type="spellEnd"/>
       <w:r>
@@ -3101,17 +3115,7 @@
           <w:sz w:val="14"/>
           <w:szCs w:val="20"/>
         </w:rPr>
-        <w:t xml:space="preserve">;   </w:t>
-      </w:r>
-      <w:proofErr w:type="gramEnd"/>
-      <w:r>
-        <w:rPr>
-          <w:rFonts w:ascii="Courier New" w:hAnsi="Courier New" w:cs="Courier New"/>
-          <w:color w:val="000000"/>
-          <w:sz w:val="14"/>
-          <w:szCs w:val="20"/>
-        </w:rPr>
-        <w:t xml:space="preserve">    </w:t>
+        <w:t xml:space="preserve">;       </w:t>
       </w:r>
       <w:r>
         <w:rPr>
@@ -3170,17 +3174,7 @@
           <w:sz w:val="14"/>
           <w:szCs w:val="20"/>
         </w:rPr>
-        <w:t>device_wake_</w:t>
-      </w:r>
-      <w:proofErr w:type="gramStart"/>
-      <w:r>
-        <w:rPr>
-          <w:rFonts w:ascii="Courier New" w:hAnsi="Courier New" w:cs="Courier New"/>
-          <w:color w:val="0000C0"/>
-          <w:sz w:val="14"/>
-          <w:szCs w:val="20"/>
-        </w:rPr>
-        <w:t>source</w:t>
+        <w:t>device_wake_source</w:t>
       </w:r>
       <w:proofErr w:type="spellEnd"/>
       <w:r>
@@ -3190,17 +3184,7 @@
           <w:sz w:val="14"/>
           <w:szCs w:val="20"/>
         </w:rPr>
-        <w:t xml:space="preserve">;   </w:t>
-      </w:r>
-      <w:proofErr w:type="gramEnd"/>
-      <w:r>
-        <w:rPr>
-          <w:rFonts w:ascii="Courier New" w:hAnsi="Courier New" w:cs="Courier New"/>
-          <w:color w:val="000000"/>
-          <w:sz w:val="14"/>
-          <w:szCs w:val="20"/>
-        </w:rPr>
-        <w:t xml:space="preserve">  </w:t>
+        <w:t xml:space="preserve">;     </w:t>
       </w:r>
       <w:r>
         <w:rPr>
@@ -3281,17 +3265,7 @@
           <w:sz w:val="14"/>
           <w:szCs w:val="20"/>
         </w:rPr>
-        <w:t>device_wake_gpio_</w:t>
-      </w:r>
-      <w:proofErr w:type="gramStart"/>
-      <w:r>
-        <w:rPr>
-          <w:rFonts w:ascii="Courier New" w:hAnsi="Courier New" w:cs="Courier New"/>
-          <w:color w:val="0000C0"/>
-          <w:sz w:val="14"/>
-          <w:szCs w:val="20"/>
-        </w:rPr>
-        <w:t>num</w:t>
+        <w:t>device_wake_gpio_num</w:t>
       </w:r>
       <w:proofErr w:type="spellEnd"/>
       <w:r>
@@ -3303,7 +3277,6 @@
         </w:rPr>
         <w:t xml:space="preserve">;   </w:t>
       </w:r>
-      <w:proofErr w:type="gramEnd"/>
       <w:r>
         <w:rPr>
           <w:rFonts w:ascii="Courier New" w:hAnsi="Courier New" w:cs="Courier New"/>
@@ -3403,17 +3376,7 @@
           <w:sz w:val="14"/>
           <w:szCs w:val="20"/>
         </w:rPr>
-        <w:t>sleep_permit_</w:t>
-      </w:r>
-      <w:proofErr w:type="gramStart"/>
-      <w:r>
-        <w:rPr>
-          <w:rFonts w:ascii="Courier New" w:hAnsi="Courier New" w:cs="Courier New"/>
-          <w:color w:val="0000C0"/>
-          <w:sz w:val="14"/>
-          <w:szCs w:val="20"/>
-        </w:rPr>
-        <w:t>handler</w:t>
+        <w:t>sleep_permit_handler</w:t>
       </w:r>
       <w:proofErr w:type="spellEnd"/>
       <w:r>
@@ -3425,7 +3388,6 @@
         </w:rPr>
         <w:t xml:space="preserve">;   </w:t>
       </w:r>
-      <w:proofErr w:type="gramEnd"/>
       <w:r>
         <w:rPr>
           <w:rFonts w:ascii="Courier New" w:hAnsi="Courier New" w:cs="Courier New"/>
@@ -3465,7 +3427,6 @@
           <w:sz w:val="16"/>
         </w:rPr>
       </w:pPr>
-      <w:proofErr w:type="gramStart"/>
       <w:r>
         <w:rPr>
           <w:rFonts w:ascii="Courier New" w:hAnsi="Courier New" w:cs="Courier New"/>
@@ -3483,17 +3444,7 @@
           <w:sz w:val="14"/>
           <w:szCs w:val="20"/>
         </w:rPr>
-        <w:t>wiced</w:t>
-      </w:r>
-      <w:proofErr w:type="gramEnd"/>
-      <w:r>
-        <w:rPr>
-          <w:rFonts w:ascii="Courier New" w:hAnsi="Courier New" w:cs="Courier New"/>
-          <w:color w:val="005032"/>
-          <w:sz w:val="14"/>
-          <w:szCs w:val="20"/>
-        </w:rPr>
-        <w:t>_sleep_config_t</w:t>
+        <w:t>wiced_sleep_config_t</w:t>
       </w:r>
       <w:proofErr w:type="spellEnd"/>
       <w:r>
@@ -3738,15 +3689,7 @@
         <w:t>WICED_SLEEP_MODE_TRANSPORT</w:t>
       </w:r>
       <w:r>
-        <w:t xml:space="preserve">. The Device Wake function is on a dedicated device pin, but it can be multiplexed into other IOs (this multiplexing feature is not currently supported in the API). This pin is not available on the 20719 40-pin </w:t>
-      </w:r>
-      <w:proofErr w:type="gramStart"/>
-      <w:r>
-        <w:t>package</w:t>
-      </w:r>
-      <w:proofErr w:type="gramEnd"/>
-      <w:r>
-        <w:t xml:space="preserve"> but the </w:t>
+        <w:t xml:space="preserve">. The Device Wake function is on a dedicated device pin, but it can be multiplexed into other IOs (this multiplexing feature is not currently supported in the API). This pin is not available on the 20719 40-pin package but the </w:t>
       </w:r>
       <w:proofErr w:type="spellStart"/>
       <w:r>
@@ -3801,27 +3744,7 @@
           <w:sz w:val="14"/>
           <w:szCs w:val="20"/>
         </w:rPr>
-        <w:t xml:space="preserve">/** Wake </w:t>
-      </w:r>
-      <w:proofErr w:type="gramStart"/>
-      <w:r>
-        <w:rPr>
-          <w:rFonts w:ascii="Courier New" w:hAnsi="Courier New" w:cs="Courier New"/>
-          <w:color w:val="3F7F5F"/>
-          <w:sz w:val="14"/>
-          <w:szCs w:val="20"/>
-        </w:rPr>
-        <w:t>sources.*</w:t>
-      </w:r>
-      <w:proofErr w:type="gramEnd"/>
-      <w:r>
-        <w:rPr>
-          <w:rFonts w:ascii="Courier New" w:hAnsi="Courier New" w:cs="Courier New"/>
-          <w:color w:val="3F7F5F"/>
-          <w:sz w:val="14"/>
-          <w:szCs w:val="20"/>
-        </w:rPr>
-        <w:t>/</w:t>
+        <w:t>/** Wake sources.*/</w:t>
       </w:r>
     </w:p>
     <w:p>
@@ -3855,27 +3778,7 @@
           <w:sz w:val="14"/>
           <w:szCs w:val="20"/>
         </w:rPr>
-        <w:t xml:space="preserve"> WICED_SLEEP_WAKE_SOURCE_</w:t>
-      </w:r>
-      <w:proofErr w:type="gramStart"/>
-      <w:r>
-        <w:rPr>
-          <w:rFonts w:ascii="Courier New" w:hAnsi="Courier New" w:cs="Courier New"/>
-          <w:color w:val="000000"/>
-          <w:sz w:val="14"/>
-          <w:szCs w:val="20"/>
-        </w:rPr>
-        <w:t>KEYSCAN  (</w:t>
-      </w:r>
-      <w:proofErr w:type="gramEnd"/>
-      <w:r>
-        <w:rPr>
-          <w:rFonts w:ascii="Courier New" w:hAnsi="Courier New" w:cs="Courier New"/>
-          <w:color w:val="000000"/>
-          <w:sz w:val="14"/>
-          <w:szCs w:val="20"/>
-        </w:rPr>
-        <w:t xml:space="preserve">1&lt;&lt;0)  </w:t>
+        <w:t xml:space="preserve"> WICED_SLEEP_WAKE_SOURCE_KEYSCAN  (1&lt;&lt;0)  </w:t>
       </w:r>
       <w:r>
         <w:rPr>
@@ -3939,27 +3842,7 @@
           <w:sz w:val="14"/>
           <w:szCs w:val="20"/>
         </w:rPr>
-        <w:t xml:space="preserve"> WICED_SLEEP_WAKE_SOURCE_QUAD  </w:t>
-      </w:r>
-      <w:proofErr w:type="gramStart"/>
-      <w:r>
-        <w:rPr>
-          <w:rFonts w:ascii="Courier New" w:hAnsi="Courier New" w:cs="Courier New"/>
-          <w:color w:val="000000"/>
-          <w:sz w:val="14"/>
-          <w:szCs w:val="20"/>
-        </w:rPr>
-        <w:t xml:space="preserve">   (</w:t>
-      </w:r>
-      <w:proofErr w:type="gramEnd"/>
-      <w:r>
-        <w:rPr>
-          <w:rFonts w:ascii="Courier New" w:hAnsi="Courier New" w:cs="Courier New"/>
-          <w:color w:val="000000"/>
-          <w:sz w:val="14"/>
-          <w:szCs w:val="20"/>
-        </w:rPr>
-        <w:t xml:space="preserve">1&lt;&lt;1)  </w:t>
+        <w:t xml:space="preserve"> WICED_SLEEP_WAKE_SOURCE_QUAD     (1&lt;&lt;1)  </w:t>
       </w:r>
       <w:r>
         <w:rPr>
@@ -4021,27 +3904,7 @@
           <w:sz w:val="14"/>
           <w:szCs w:val="20"/>
         </w:rPr>
-        <w:t xml:space="preserve">  </w:t>
-      </w:r>
-      <w:proofErr w:type="gramStart"/>
-      <w:r>
-        <w:rPr>
-          <w:rFonts w:ascii="Courier New" w:hAnsi="Courier New" w:cs="Courier New"/>
-          <w:color w:val="000000"/>
-          <w:sz w:val="14"/>
-          <w:szCs w:val="20"/>
-        </w:rPr>
-        <w:t xml:space="preserve">   (</w:t>
-      </w:r>
-      <w:proofErr w:type="gramEnd"/>
-      <w:r>
-        <w:rPr>
-          <w:rFonts w:ascii="Courier New" w:hAnsi="Courier New" w:cs="Courier New"/>
-          <w:color w:val="000000"/>
-          <w:sz w:val="14"/>
-          <w:szCs w:val="20"/>
-        </w:rPr>
-        <w:t xml:space="preserve">1&lt;&lt;2)  </w:t>
+        <w:t xml:space="preserve">     (1&lt;&lt;2)  </w:t>
       </w:r>
       <w:r>
         <w:rPr>
@@ -4206,15 +4069,7 @@
         <w:t>WICED_SLEEP_ALLOWED_WITHOUT_SHUTDOWN</w:t>
       </w:r>
       <w:r>
-        <w:t xml:space="preserve"> -The application can return this value if low power is allowed, but the device should not enter SDS. This means that the lowest power mode that the device can enter is PDS. If an application will have activity within a short (e.g. 10ms) </w:t>
-      </w:r>
-      <w:proofErr w:type="gramStart"/>
-      <w:r>
-        <w:t>period of time</w:t>
-      </w:r>
-      <w:proofErr w:type="gramEnd"/>
-      <w:r>
-        <w:t>, this mode is preferable since SDS requires time to shut down and re-start which may result in increased power.</w:t>
+        <w:t xml:space="preserve"> -The application can return this value if low power is allowed, but the device should not enter SDS. This means that the lowest power mode that the device can enter is PDS. If an application will have activity within a short (e.g. 10ms) period of time, this mode is preferable since SDS requires time to shut down and re-start which may result in increased power.</w:t>
       </w:r>
     </w:p>
     <w:p>
@@ -4344,38 +4199,22 @@
           <w:rFonts w:ascii="Courier New" w:hAnsi="Courier New" w:cs="Courier New"/>
           <w:sz w:val="20"/>
         </w:rPr>
-        <w:t>rem_</w:t>
-      </w:r>
-      <w:proofErr w:type="gramStart"/>
+        <w:t>rem_bdRa</w:t>
+      </w:r>
+      <w:proofErr w:type="spellEnd"/>
       <w:r>
         <w:rPr>
           <w:rFonts w:ascii="Courier New" w:hAnsi="Courier New" w:cs="Courier New"/>
           <w:sz w:val="20"/>
         </w:rPr>
-        <w:t>bdRa</w:t>
-      </w:r>
-      <w:proofErr w:type="spellEnd"/>
+        <w:t xml:space="preserve">,  </w:t>
+      </w:r>
       <w:r>
         <w:rPr>
           <w:rFonts w:ascii="Courier New" w:hAnsi="Courier New" w:cs="Courier New"/>
           <w:sz w:val="20"/>
         </w:rPr>
-        <w:t xml:space="preserve">,  </w:t>
-      </w:r>
-      <w:r>
-        <w:rPr>
-          <w:rFonts w:ascii="Courier New" w:hAnsi="Courier New" w:cs="Courier New"/>
-          <w:sz w:val="20"/>
-        </w:rPr>
-        <w:t>/</w:t>
-      </w:r>
-      <w:proofErr w:type="gramEnd"/>
-      <w:r>
-        <w:rPr>
-          <w:rFonts w:ascii="Courier New" w:hAnsi="Courier New" w:cs="Courier New"/>
-          <w:sz w:val="20"/>
-        </w:rPr>
-        <w:t>/ BD_ADDR of remote device</w:t>
+        <w:t>// BD_ADDR of remote device</w:t>
       </w:r>
     </w:p>
     <w:p>
@@ -4410,7 +4249,6 @@
         </w:rPr>
         <w:t>,</w:t>
       </w:r>
-      <w:proofErr w:type="gramStart"/>
       <w:r>
         <w:rPr>
           <w:rFonts w:ascii="Courier New" w:hAnsi="Courier New" w:cs="Courier New"/>
@@ -4430,15 +4268,7 @@
           <w:rFonts w:ascii="Courier New" w:hAnsi="Courier New" w:cs="Courier New"/>
           <w:sz w:val="20"/>
         </w:rPr>
-        <w:t>/</w:t>
-      </w:r>
-      <w:proofErr w:type="gramEnd"/>
-      <w:r>
-        <w:rPr>
-          <w:rFonts w:ascii="Courier New" w:hAnsi="Courier New" w:cs="Courier New"/>
-          <w:sz w:val="20"/>
-        </w:rPr>
-        <w:t>/ Min connection interval in units of 1.25ms</w:t>
+        <w:t>// Min connection interval in units of 1.25ms</w:t>
       </w:r>
     </w:p>
     <w:p>
@@ -4473,7 +4303,6 @@
         </w:rPr>
         <w:t>,</w:t>
       </w:r>
-      <w:proofErr w:type="gramStart"/>
       <w:r>
         <w:rPr>
           <w:rFonts w:ascii="Courier New" w:hAnsi="Courier New" w:cs="Courier New"/>
@@ -4493,15 +4322,7 @@
           <w:rFonts w:ascii="Courier New" w:hAnsi="Courier New" w:cs="Courier New"/>
           <w:sz w:val="20"/>
         </w:rPr>
-        <w:t>/</w:t>
-      </w:r>
-      <w:proofErr w:type="gramEnd"/>
-      <w:r>
-        <w:rPr>
-          <w:rFonts w:ascii="Courier New" w:hAnsi="Courier New" w:cs="Courier New"/>
-          <w:sz w:val="20"/>
-        </w:rPr>
-        <w:t>/ Max connection interval in units of 1.25ms</w:t>
+        <w:t>// Max connection interval in units of 1.25ms</w:t>
       </w:r>
     </w:p>
     <w:p>
@@ -4520,7 +4341,6 @@
         </w:rPr>
         <w:t>uint16_t latency,</w:t>
       </w:r>
-      <w:proofErr w:type="gramStart"/>
       <w:r>
         <w:rPr>
           <w:rFonts w:ascii="Courier New" w:hAnsi="Courier New" w:cs="Courier New"/>
@@ -4540,61 +4360,37 @@
           <w:rFonts w:ascii="Courier New" w:hAnsi="Courier New" w:cs="Courier New"/>
           <w:sz w:val="20"/>
         </w:rPr>
-        <w:t>/</w:t>
-      </w:r>
-      <w:proofErr w:type="gramEnd"/>
+        <w:t>// Latency</w:t>
+      </w:r>
       <w:r>
         <w:rPr>
           <w:rFonts w:ascii="Courier New" w:hAnsi="Courier New" w:cs="Courier New"/>
           <w:sz w:val="20"/>
         </w:rPr>
-        <w:t>/ Latency</w:t>
-      </w:r>
-      <w:r>
+        <w:t xml:space="preserve"> – number of connection intervals</w:t>
+      </w:r>
+    </w:p>
+    <w:p>
+      <w:pPr>
+        <w:ind w:left="720" w:firstLine="720"/>
         <w:rPr>
           <w:rFonts w:ascii="Courier New" w:hAnsi="Courier New" w:cs="Courier New"/>
           <w:sz w:val="20"/>
         </w:rPr>
-        <w:t xml:space="preserve"> – number of connection intervals</w:t>
-      </w:r>
-    </w:p>
-    <w:p>
-      <w:pPr>
-        <w:ind w:left="720" w:firstLine="720"/>
+      </w:pPr>
+      <w:r>
         <w:rPr>
           <w:rFonts w:ascii="Courier New" w:hAnsi="Courier New" w:cs="Courier New"/>
           <w:sz w:val="20"/>
         </w:rPr>
-      </w:pPr>
+        <w:t xml:space="preserve">uint16_t timeout);  </w:t>
+      </w:r>
       <w:r>
         <w:rPr>
           <w:rFonts w:ascii="Courier New" w:hAnsi="Courier New" w:cs="Courier New"/>
           <w:sz w:val="20"/>
         </w:rPr>
-        <w:t>uint16_t timeout</w:t>
-      </w:r>
-      <w:proofErr w:type="gramStart"/>
-      <w:r>
-        <w:rPr>
-          <w:rFonts w:ascii="Courier New" w:hAnsi="Courier New" w:cs="Courier New"/>
-          <w:sz w:val="20"/>
-        </w:rPr>
-        <w:t xml:space="preserve">);  </w:t>
-      </w:r>
-      <w:r>
-        <w:rPr>
-          <w:rFonts w:ascii="Courier New" w:hAnsi="Courier New" w:cs="Courier New"/>
-          <w:sz w:val="20"/>
-        </w:rPr>
-        <w:t>/</w:t>
-      </w:r>
-      <w:proofErr w:type="gramEnd"/>
-      <w:r>
-        <w:rPr>
-          <w:rFonts w:ascii="Courier New" w:hAnsi="Courier New" w:cs="Courier New"/>
-          <w:sz w:val="20"/>
-        </w:rPr>
-        <w:t>/ Timeout in units of 10ms</w:t>
+        <w:t>// Timeout in units of 10ms</w:t>
       </w:r>
     </w:p>
     <w:p>
@@ -4928,11 +4724,11 @@
       <w:pPr>
         <w:pStyle w:val="Heading2"/>
       </w:pPr>
-      <w:bookmarkStart w:id="6" w:name="_Toc534717120"/>
+      <w:bookmarkStart w:id="4" w:name="_Toc534717120"/>
       <w:r>
         <w:t>Programming in Low Power Mode</w:t>
       </w:r>
-      <w:bookmarkEnd w:id="6"/>
+      <w:bookmarkEnd w:id="4"/>
     </w:p>
     <w:p>
       <w:r>
@@ -4994,7 +4790,7 @@
       <w:pPr>
         <w:pStyle w:val="Heading1"/>
       </w:pPr>
-      <w:bookmarkStart w:id="7" w:name="_Toc534717121"/>
+      <w:bookmarkStart w:id="5" w:name="_Toc534717121"/>
       <w:r>
         <w:lastRenderedPageBreak/>
         <w:t>Advertising</w:t>
@@ -5002,11 +4798,11 @@
       <w:r>
         <w:t xml:space="preserve"> Packet</w:t>
       </w:r>
-      <w:bookmarkEnd w:id="2"/>
+      <w:bookmarkEnd w:id="1"/>
       <w:r>
         <w:t>s</w:t>
       </w:r>
-      <w:bookmarkEnd w:id="7"/>
+      <w:bookmarkEnd w:id="5"/>
     </w:p>
     <w:p>
       <w:r>
@@ -5041,15 +4837,15 @@
       <w:pPr>
         <w:pStyle w:val="Heading2"/>
       </w:pPr>
-      <w:bookmarkStart w:id="8" w:name="_Ref515850437"/>
-      <w:bookmarkStart w:id="9" w:name="_Toc524202200"/>
-      <w:bookmarkStart w:id="10" w:name="_Toc534717122"/>
+      <w:bookmarkStart w:id="6" w:name="_Ref515850437"/>
+      <w:bookmarkStart w:id="7" w:name="_Toc524202200"/>
+      <w:bookmarkStart w:id="8" w:name="_Toc534717122"/>
       <w:r>
         <w:t>Using the Advertising Packet to Get Connected</w:t>
       </w:r>
+      <w:bookmarkEnd w:id="6"/>
+      <w:bookmarkEnd w:id="7"/>
       <w:bookmarkEnd w:id="8"/>
-      <w:bookmarkEnd w:id="9"/>
-      <w:bookmarkEnd w:id="10"/>
     </w:p>
     <w:p>
       <w:r>
@@ -5091,7 +4887,7 @@
                     <pic:cNvPicPr/>
                   </pic:nvPicPr>
                   <pic:blipFill>
-                    <a:blip r:embed="rId12">
+                    <a:blip r:embed="rId9">
                       <a:extLst>
                         <a:ext uri="{28A0092B-C50C-407E-A947-70E740481C1C}">
                           <a14:useLocalDpi xmlns:a14="http://schemas.microsoft.com/office/drawing/2010/main" val="0"/>
@@ -5149,7 +4945,7 @@
                     <pic:cNvPicPr/>
                   </pic:nvPicPr>
                   <pic:blipFill rotWithShape="1">
-                    <a:blip r:embed="rId13"/>
+                    <a:blip r:embed="rId10"/>
                     <a:srcRect l="5660" r="2528"/>
                     <a:stretch/>
                   </pic:blipFill>
@@ -5212,27 +5008,19 @@
     </w:p>
     <w:p>
       <w:r>
-        <w:t xml:space="preserve">The way that this works is that you would write a Central application that has a table of known Peripheral Product IDs that it knows how to talk to.  Then the Peripherals would advertise their Manufacturer code and Product ID in the Manufacturers Data Field.  When a </w:t>
-      </w:r>
-      <w:proofErr w:type="gramStart"/>
-      <w:r>
-        <w:t>Central sees</w:t>
-      </w:r>
-      <w:proofErr w:type="gramEnd"/>
-      <w:r>
-        <w:t xml:space="preserve"> something that it knows how to talk to, it can make the connection.</w:t>
+        <w:t>The way that this works is that you would write a Central application that has a table of known Peripheral Product IDs that it knows how to talk to.  Then the Peripherals would advertise their Manufacturer code and Product ID in the Manufacturers Data Field.  When a Central sees something that it knows how to talk to, it can make the connection.</w:t>
       </w:r>
     </w:p>
     <w:p>
       <w:pPr>
         <w:pStyle w:val="Heading2"/>
       </w:pPr>
-      <w:bookmarkStart w:id="11" w:name="_Toc534717123"/>
-      <w:bookmarkStart w:id="12" w:name="_Toc524202201"/>
+      <w:bookmarkStart w:id="9" w:name="_Toc534717123"/>
+      <w:bookmarkStart w:id="10" w:name="_Toc524202201"/>
       <w:r>
         <w:t>Beacons</w:t>
       </w:r>
-      <w:bookmarkEnd w:id="11"/>
+      <w:bookmarkEnd w:id="9"/>
     </w:p>
     <w:p>
       <w:r>
@@ -5249,7 +5037,7 @@
       <w:r>
         <w:t xml:space="preserve"> can be used for lots of different purposes such as providing location (especially in large indoor spaces without GPS coverage (like Shinjuku station in Tokyo - </w:t>
       </w:r>
-      <w:hyperlink r:id="rId14" w:history="1">
+      <w:hyperlink r:id="rId11" w:history="1">
         <w:r>
           <w:rPr>
             <w:rStyle w:val="Hyperlink"/>
@@ -5966,7 +5754,7 @@
       <w:r>
         <w:t>iBeacon</w:t>
       </w:r>
-      <w:bookmarkEnd w:id="12"/>
+      <w:bookmarkEnd w:id="10"/>
     </w:p>
     <w:p>
       <w:r>
@@ -6059,13 +5847,13 @@
       <w:pPr>
         <w:pStyle w:val="Heading3"/>
       </w:pPr>
-      <w:bookmarkStart w:id="13" w:name="_Toc524202202"/>
+      <w:bookmarkStart w:id="11" w:name="_Toc524202202"/>
       <w:proofErr w:type="spellStart"/>
       <w:r>
         <w:lastRenderedPageBreak/>
         <w:t>Eddystone</w:t>
       </w:r>
-      <w:bookmarkEnd w:id="13"/>
+      <w:bookmarkEnd w:id="11"/>
       <w:proofErr w:type="spellEnd"/>
     </w:p>
     <w:p>
@@ -6495,12 +6283,10 @@
         <w:t xml:space="preserve">In the project </w:t>
       </w:r>
       <w:proofErr w:type="spellStart"/>
-      <w:proofErr w:type="gramStart"/>
       <w:r>
         <w:t>snip.ble.eddystone</w:t>
       </w:r>
       <w:proofErr w:type="spellEnd"/>
-      <w:proofErr w:type="gramEnd"/>
       <w:r>
         <w:t xml:space="preserve"> there is an example </w:t>
       </w:r>
@@ -6616,7 +6402,7 @@
         <w:lastRenderedPageBreak/>
         <w:t xml:space="preserve">need to create a shorter URL for a site, use a web browser to go to </w:t>
       </w:r>
-      <w:hyperlink r:id="rId15" w:history="1">
+      <w:hyperlink r:id="rId12" w:history="1">
         <w:r>
           <w:rPr>
             <w:rStyle w:val="Hyperlink"/>
@@ -6632,7 +6418,7 @@
       <w:r>
         <w:t xml:space="preserve">You can find the detailed spec at </w:t>
       </w:r>
-      <w:hyperlink r:id="rId16" w:history="1">
+      <w:hyperlink r:id="rId13" w:history="1">
         <w:r>
           <w:rPr>
             <w:rStyle w:val="Hyperlink"/>
@@ -6648,11 +6434,11 @@
       <w:pPr>
         <w:pStyle w:val="Heading1"/>
       </w:pPr>
-      <w:bookmarkStart w:id="14" w:name="_Toc534717124"/>
+      <w:bookmarkStart w:id="12" w:name="_Toc534717124"/>
       <w:r>
         <w:t>Scan Response Packets</w:t>
       </w:r>
-      <w:bookmarkEnd w:id="14"/>
+      <w:bookmarkEnd w:id="12"/>
     </w:p>
     <w:p>
       <w:r>
@@ -6664,15 +6450,7 @@
     </w:p>
     <w:p>
       <w:r>
-        <w:t xml:space="preserve">In WICED </w:t>
-      </w:r>
-      <w:proofErr w:type="gramStart"/>
-      <w:r>
-        <w:t>you</w:t>
-      </w:r>
-      <w:proofErr w:type="gramEnd"/>
-      <w:r>
-        <w:t xml:space="preserve"> setup the scan response packet </w:t>
+        <w:t xml:space="preserve">In WICED you setup the scan response packet </w:t>
       </w:r>
       <w:r>
         <w:t>array of advertising elements</w:t>
@@ -6728,29 +6506,29 @@
       <w:r>
         <w:br w:type="page"/>
       </w:r>
-      <w:bookmarkStart w:id="15" w:name="_Toc523476983"/>
+      <w:bookmarkStart w:id="13" w:name="_Toc523476983"/>
     </w:p>
     <w:p>
       <w:pPr>
         <w:pStyle w:val="Heading1"/>
       </w:pPr>
-      <w:bookmarkStart w:id="16" w:name="_Toc534717125"/>
+      <w:bookmarkStart w:id="14" w:name="_Toc534717125"/>
       <w:r>
         <w:lastRenderedPageBreak/>
         <w:t>OTA (Over the Air) Upgrade</w:t>
       </w:r>
+      <w:bookmarkEnd w:id="13"/>
+      <w:bookmarkEnd w:id="14"/>
+    </w:p>
+    <w:p>
+      <w:pPr>
+        <w:pStyle w:val="Heading2"/>
+      </w:pPr>
+      <w:bookmarkStart w:id="15" w:name="_Toc534717126"/>
+      <w:r>
+        <w:t>Introduction</w:t>
+      </w:r>
       <w:bookmarkEnd w:id="15"/>
-      <w:bookmarkEnd w:id="16"/>
-    </w:p>
-    <w:p>
-      <w:pPr>
-        <w:pStyle w:val="Heading2"/>
-      </w:pPr>
-      <w:bookmarkStart w:id="17" w:name="_Toc534717126"/>
-      <w:r>
-        <w:t>Introduction</w:t>
-      </w:r>
-      <w:bookmarkEnd w:id="17"/>
     </w:p>
     <w:p>
       <w:r>
@@ -6780,7 +6558,7 @@
           <w:szCs w:val="26"/>
         </w:rPr>
       </w:pPr>
-      <w:bookmarkStart w:id="18" w:name="_Toc523476984"/>
+      <w:bookmarkStart w:id="16" w:name="_Toc523476984"/>
       <w:r>
         <w:br w:type="page"/>
       </w:r>
@@ -6789,13 +6567,13 @@
       <w:pPr>
         <w:pStyle w:val="Heading2"/>
       </w:pPr>
-      <w:bookmarkStart w:id="19" w:name="_Toc534717127"/>
+      <w:bookmarkStart w:id="17" w:name="_Toc534717127"/>
       <w:r>
         <w:lastRenderedPageBreak/>
         <w:t>Design and Architecture</w:t>
       </w:r>
-      <w:bookmarkEnd w:id="18"/>
-      <w:bookmarkEnd w:id="19"/>
+      <w:bookmarkEnd w:id="16"/>
+      <w:bookmarkEnd w:id="17"/>
     </w:p>
     <w:p>
       <w:r>
@@ -7185,12 +6963,12 @@
       <w:pPr>
         <w:pStyle w:val="Heading2"/>
       </w:pPr>
-      <w:bookmarkStart w:id="20" w:name="_Toc534717128"/>
+      <w:bookmarkStart w:id="18" w:name="_Toc534717128"/>
       <w:r>
         <w:lastRenderedPageBreak/>
         <w:t>Applications for Loading New Firmware</w:t>
       </w:r>
-      <w:bookmarkEnd w:id="20"/>
+      <w:bookmarkEnd w:id="18"/>
     </w:p>
     <w:p>
       <w:r>
@@ -7397,7 +7175,7 @@
                     <pic:cNvPicPr/>
                   </pic:nvPicPr>
                   <pic:blipFill>
-                    <a:blip r:embed="rId17"/>
+                    <a:blip r:embed="rId14"/>
                     <a:stretch>
                       <a:fillRect/>
                     </a:stretch>
@@ -7447,7 +7225,7 @@
                     <pic:cNvPicPr/>
                   </pic:nvPicPr>
                   <pic:blipFill>
-                    <a:blip r:embed="rId18"/>
+                    <a:blip r:embed="rId15"/>
                     <a:stretch>
                       <a:fillRect/>
                     </a:stretch>
@@ -7498,7 +7276,7 @@
                     <pic:cNvPicPr/>
                   </pic:nvPicPr>
                   <pic:blipFill>
-                    <a:blip r:embed="rId19"/>
+                    <a:blip r:embed="rId16"/>
                     <a:stretch>
                       <a:fillRect/>
                     </a:stretch>
@@ -7781,7 +7559,7 @@
                     </pic:cNvPicPr>
                   </pic:nvPicPr>
                   <pic:blipFill rotWithShape="1">
-                    <a:blip r:embed="rId20">
+                    <a:blip r:embed="rId17">
                       <a:extLst>
                         <a:ext uri="{28A0092B-C50C-407E-A947-70E740481C1C}">
                           <a14:useLocalDpi xmlns:a14="http://schemas.microsoft.com/office/drawing/2010/main" val="0"/>
@@ -8041,7 +7819,7 @@
                     </pic:cNvPicPr>
                   </pic:nvPicPr>
                   <pic:blipFill rotWithShape="1">
-                    <a:blip r:embed="rId21">
+                    <a:blip r:embed="rId18">
                       <a:extLst>
                         <a:ext uri="{28A0092B-C50C-407E-A947-70E740481C1C}">
                           <a14:useLocalDpi xmlns:a14="http://schemas.microsoft.com/office/drawing/2010/main" val="0"/>
@@ -8209,7 +7987,7 @@
                     </pic:cNvPicPr>
                   </pic:nvPicPr>
                   <pic:blipFill rotWithShape="1">
-                    <a:blip r:embed="rId22">
+                    <a:blip r:embed="rId19">
                       <a:extLst>
                         <a:ext uri="{28A0092B-C50C-407E-A947-70E740481C1C}">
                           <a14:useLocalDpi xmlns:a14="http://schemas.microsoft.com/office/drawing/2010/main" val="0"/>
@@ -8374,7 +8152,7 @@
                     </pic:cNvPicPr>
                   </pic:nvPicPr>
                   <pic:blipFill rotWithShape="1">
-                    <a:blip r:embed="rId23">
+                    <a:blip r:embed="rId20">
                       <a:extLst>
                         <a:ext uri="{28A0092B-C50C-407E-A947-70E740481C1C}">
                           <a14:useLocalDpi xmlns:a14="http://schemas.microsoft.com/office/drawing/2010/main" val="0"/>
@@ -8426,12 +8204,12 @@
       <w:pPr>
         <w:pStyle w:val="Heading2"/>
       </w:pPr>
-      <w:bookmarkStart w:id="21" w:name="_Toc534717129"/>
+      <w:bookmarkStart w:id="19" w:name="_Toc534717129"/>
       <w:r>
         <w:lastRenderedPageBreak/>
         <w:t>OTA Firmware</w:t>
       </w:r>
-      <w:bookmarkEnd w:id="21"/>
+      <w:bookmarkEnd w:id="19"/>
     </w:p>
     <w:p>
       <w:r>
@@ -8629,21 +8407,8 @@
           <w:sz w:val="20"/>
           <w:szCs w:val="20"/>
         </w:rPr>
-        <w:t>$(NAME)_</w:t>
-      </w:r>
-      <w:proofErr w:type="gramStart"/>
-      <w:r>
-        <w:rPr>
-          <w:rFonts w:ascii="Courier New" w:hAnsi="Courier New" w:cs="Courier New"/>
-          <w:b/>
-          <w:bCs/>
-          <w:color w:val="4E76D6"/>
-          <w:sz w:val="20"/>
-          <w:szCs w:val="20"/>
-        </w:rPr>
-        <w:t>COMPONENTS :</w:t>
-      </w:r>
-      <w:proofErr w:type="gramEnd"/>
+        <w:t>$(NAME)_COMPONENTS :</w:t>
+      </w:r>
       <w:r>
         <w:rPr>
           <w:rFonts w:ascii="Courier New" w:hAnsi="Courier New" w:cs="Courier New"/>
@@ -8740,23 +8505,7 @@
           <w:rFonts w:ascii="Courier New" w:hAnsi="Courier New" w:cs="Courier New"/>
           <w:sz w:val="16"/>
         </w:rPr>
-        <w:t>CHARACTERISTIC_UUID128_</w:t>
-      </w:r>
-      <w:proofErr w:type="gramStart"/>
-      <w:r>
-        <w:rPr>
-          <w:rFonts w:ascii="Courier New" w:hAnsi="Courier New" w:cs="Courier New"/>
-          <w:sz w:val="16"/>
-        </w:rPr>
-        <w:t>WRITABLE(</w:t>
-      </w:r>
-      <w:proofErr w:type="gramEnd"/>
-      <w:r>
-        <w:rPr>
-          <w:rFonts w:ascii="Courier New" w:hAnsi="Courier New" w:cs="Courier New"/>
-          <w:sz w:val="16"/>
-        </w:rPr>
-        <w:t xml:space="preserve">HANDLE_OTA_FW_UPGRADE_CHARACTERISTIC_CONTROL_POINT, </w:t>
+        <w:t xml:space="preserve">CHARACTERISTIC_UUID128_WRITABLE(HANDLE_OTA_FW_UPGRADE_CHARACTERISTIC_CONTROL_POINT, </w:t>
       </w:r>
     </w:p>
     <w:p>
@@ -8886,23 +8635,7 @@
           <w:rFonts w:ascii="Courier New" w:hAnsi="Courier New" w:cs="Courier New"/>
           <w:sz w:val="16"/>
         </w:rPr>
-        <w:t>CHAR_DESCRIPTOR_UUID16_</w:t>
-      </w:r>
-      <w:proofErr w:type="gramStart"/>
-      <w:r>
-        <w:rPr>
-          <w:rFonts w:ascii="Courier New" w:hAnsi="Courier New" w:cs="Courier New"/>
-          <w:sz w:val="16"/>
-        </w:rPr>
-        <w:t>WRITABLE(</w:t>
-      </w:r>
-      <w:proofErr w:type="gramEnd"/>
-      <w:r>
-        <w:rPr>
-          <w:rFonts w:ascii="Courier New" w:hAnsi="Courier New" w:cs="Courier New"/>
-          <w:sz w:val="16"/>
-        </w:rPr>
-        <w:t>HANDLE_OTA_FW_UPGRADE_CLIENT_CONFIGURATION_DESCRIPTOR,</w:t>
+        <w:t>CHAR_DESCRIPTOR_UUID16_WRITABLE(HANDLE_OTA_FW_UPGRADE_CLIENT_CONFIGURATION_DESCRIPTOR,</w:t>
       </w:r>
     </w:p>
     <w:p>
@@ -9005,23 +8738,7 @@
           <w:rFonts w:ascii="Courier New" w:hAnsi="Courier New" w:cs="Courier New"/>
           <w:sz w:val="16"/>
         </w:rPr>
-        <w:t>CHARACTERISTIC_UUID128_</w:t>
-      </w:r>
-      <w:proofErr w:type="gramStart"/>
-      <w:r>
-        <w:rPr>
-          <w:rFonts w:ascii="Courier New" w:hAnsi="Courier New" w:cs="Courier New"/>
-          <w:sz w:val="16"/>
-        </w:rPr>
-        <w:t>WRITABLE(</w:t>
-      </w:r>
-      <w:proofErr w:type="gramEnd"/>
-      <w:r>
-        <w:rPr>
-          <w:rFonts w:ascii="Courier New" w:hAnsi="Courier New" w:cs="Courier New"/>
-          <w:sz w:val="16"/>
-        </w:rPr>
-        <w:t>HANDLE_OTA_FW_UPGRADE_CHARACTERISTIC_DA</w:t>
+        <w:t>CHARACTERISTIC_UUID128_WRITABLE(HANDLE_OTA_FW_UPGRADE_CHARACTERISTIC_DA</w:t>
       </w:r>
       <w:r>
         <w:rPr>
@@ -9159,15 +8876,7 @@
           <w:rFonts w:ascii="Courier New" w:hAnsi="Courier New" w:cs="Courier New"/>
           <w:sz w:val="16"/>
         </w:rPr>
-        <w:t>wiced_ota_fw_upgrade_</w:t>
-      </w:r>
-      <w:proofErr w:type="gramStart"/>
-      <w:r>
-        <w:rPr>
-          <w:rFonts w:ascii="Courier New" w:hAnsi="Courier New" w:cs="Courier New"/>
-          <w:sz w:val="16"/>
-        </w:rPr>
-        <w:t>init</w:t>
+        <w:t>wiced_ota_fw_upgrade_init</w:t>
       </w:r>
       <w:proofErr w:type="spellEnd"/>
       <w:r>
@@ -9175,15 +8884,7 @@
           <w:rFonts w:ascii="Courier New" w:hAnsi="Courier New" w:cs="Courier New"/>
           <w:sz w:val="16"/>
         </w:rPr>
-        <w:t>(</w:t>
-      </w:r>
-      <w:proofErr w:type="gramEnd"/>
-      <w:r>
-        <w:rPr>
-          <w:rFonts w:ascii="Courier New" w:hAnsi="Courier New" w:cs="Courier New"/>
-          <w:sz w:val="16"/>
-        </w:rPr>
-        <w:t>NULL, NULL);</w:t>
+        <w:t>(NULL, NULL);</w:t>
       </w:r>
     </w:p>
     <w:p>
@@ -9482,7 +9183,6 @@
         <w:t>-&gt;</w:t>
       </w:r>
       <w:proofErr w:type="spellStart"/>
-      <w:proofErr w:type="gramStart"/>
       <w:r>
         <w:rPr>
           <w:rFonts w:ascii="Courier New" w:hAnsi="Courier New" w:cs="Courier New"/>
@@ -9513,7 +9213,6 @@
         <w:t>handle</w:t>
       </w:r>
       <w:proofErr w:type="spellEnd"/>
-      <w:proofErr w:type="gramEnd"/>
       <w:r>
         <w:rPr>
           <w:rFonts w:ascii="Courier New" w:hAnsi="Courier New" w:cs="Courier New"/>
@@ -9643,27 +9342,15 @@
           <w:sz w:val="16"/>
           <w:szCs w:val="20"/>
         </w:rPr>
-        <w:t>_ota_read_</w:t>
-      </w:r>
-      <w:proofErr w:type="gramStart"/>
-      <w:r>
-        <w:rPr>
-          <w:rFonts w:ascii="Courier New" w:hAnsi="Courier New" w:cs="Courier New"/>
-          <w:b/>
-          <w:bCs/>
+        <w:t>_ota_read_handler</w:t>
+      </w:r>
+      <w:r>
+        <w:rPr>
+          <w:rFonts w:ascii="Courier New" w:hAnsi="Courier New" w:cs="Courier New"/>
           <w:color w:val="000000"/>
           <w:sz w:val="16"/>
           <w:szCs w:val="20"/>
         </w:rPr>
-        <w:t>handler</w:t>
-      </w:r>
-      <w:r>
-        <w:rPr>
-          <w:rFonts w:ascii="Courier New" w:hAnsi="Courier New" w:cs="Courier New"/>
-          <w:color w:val="000000"/>
-          <w:sz w:val="16"/>
-          <w:szCs w:val="20"/>
-        </w:rPr>
         <w:t xml:space="preserve">( </w:t>
       </w:r>
       <w:proofErr w:type="spellStart"/>
@@ -9674,17 +9361,7 @@
           <w:sz w:val="16"/>
           <w:szCs w:val="20"/>
         </w:rPr>
-        <w:t>wiced</w:t>
-      </w:r>
-      <w:proofErr w:type="gramEnd"/>
-      <w:r>
-        <w:rPr>
-          <w:rFonts w:ascii="Courier New" w:hAnsi="Courier New" w:cs="Courier New"/>
-          <w:color w:val="005032"/>
-          <w:sz w:val="16"/>
-          <w:szCs w:val="20"/>
-        </w:rPr>
-        <w:t>_bt_gatt_read_t</w:t>
+        <w:t>wiced_bt_gatt_read_t</w:t>
       </w:r>
       <w:proofErr w:type="spellEnd"/>
       <w:r>
@@ -10365,9 +10042,9 @@
           <w:sz w:val="16"/>
           <w:szCs w:val="20"/>
         </w:rPr>
-        <w:t>wiced_ota_fw_upgrade_read_</w:t>
-      </w:r>
-      <w:proofErr w:type="gramStart"/>
+        <w:t>wiced_ota_fw_upgrade_read_handler</w:t>
+      </w:r>
+      <w:proofErr w:type="spellEnd"/>
       <w:r>
         <w:rPr>
           <w:rFonts w:ascii="Courier New" w:hAnsi="Courier New" w:cs="Courier New"/>
@@ -10375,20 +10052,9 @@
           <w:sz w:val="16"/>
           <w:szCs w:val="20"/>
         </w:rPr>
-        <w:t>handler</w:t>
-      </w:r>
-      <w:proofErr w:type="spellEnd"/>
-      <w:r>
-        <w:rPr>
-          <w:rFonts w:ascii="Courier New" w:hAnsi="Courier New" w:cs="Courier New"/>
-          <w:color w:val="000000"/>
-          <w:sz w:val="16"/>
-          <w:szCs w:val="20"/>
-        </w:rPr>
         <w:t>(</w:t>
       </w:r>
       <w:proofErr w:type="spellStart"/>
-      <w:proofErr w:type="gramEnd"/>
       <w:r>
         <w:rPr>
           <w:rFonts w:ascii="Courier New" w:hAnsi="Courier New" w:cs="Courier New"/>
@@ -10755,27 +10421,15 @@
           <w:sz w:val="16"/>
           <w:szCs w:val="20"/>
         </w:rPr>
-        <w:t>_ota_write_</w:t>
-      </w:r>
-      <w:proofErr w:type="gramStart"/>
-      <w:r>
-        <w:rPr>
-          <w:rFonts w:ascii="Courier New" w:hAnsi="Courier New" w:cs="Courier New"/>
-          <w:b/>
-          <w:bCs/>
+        <w:t>_ota_write_handler</w:t>
+      </w:r>
+      <w:r>
+        <w:rPr>
+          <w:rFonts w:ascii="Courier New" w:hAnsi="Courier New" w:cs="Courier New"/>
           <w:color w:val="000000"/>
           <w:sz w:val="16"/>
           <w:szCs w:val="20"/>
         </w:rPr>
-        <w:t>handler</w:t>
-      </w:r>
-      <w:r>
-        <w:rPr>
-          <w:rFonts w:ascii="Courier New" w:hAnsi="Courier New" w:cs="Courier New"/>
-          <w:color w:val="000000"/>
-          <w:sz w:val="16"/>
-          <w:szCs w:val="20"/>
-        </w:rPr>
         <w:t xml:space="preserve">( </w:t>
       </w:r>
       <w:proofErr w:type="spellStart"/>
@@ -10786,17 +10440,7 @@
           <w:sz w:val="16"/>
           <w:szCs w:val="20"/>
         </w:rPr>
-        <w:t>wiced</w:t>
-      </w:r>
-      <w:proofErr w:type="gramEnd"/>
-      <w:r>
-        <w:rPr>
-          <w:rFonts w:ascii="Courier New" w:hAnsi="Courier New" w:cs="Courier New"/>
-          <w:color w:val="005032"/>
-          <w:sz w:val="16"/>
-          <w:szCs w:val="20"/>
-        </w:rPr>
-        <w:t>_bt_gatt_write_t</w:t>
+        <w:t>wiced_bt_gatt_write_t</w:t>
       </w:r>
       <w:proofErr w:type="spellEnd"/>
       <w:r>
@@ -11495,17 +11139,7 @@
           <w:sz w:val="16"/>
           <w:szCs w:val="20"/>
         </w:rPr>
-        <w:t>wiced_set_debug_</w:t>
-      </w:r>
-      <w:proofErr w:type="gramStart"/>
-      <w:r>
-        <w:rPr>
-          <w:rFonts w:ascii="Courier New" w:hAnsi="Courier New" w:cs="Courier New"/>
-          <w:color w:val="000000"/>
-          <w:sz w:val="16"/>
-          <w:szCs w:val="20"/>
-        </w:rPr>
-        <w:t>uart</w:t>
+        <w:t>wiced_set_debug_uart</w:t>
       </w:r>
       <w:proofErr w:type="spellEnd"/>
       <w:r>
@@ -11526,19 +11160,7 @@
           <w:sz w:val="16"/>
           <w:szCs w:val="20"/>
         </w:rPr>
-        <w:t>WICED</w:t>
-      </w:r>
-      <w:proofErr w:type="gramEnd"/>
-      <w:r>
-        <w:rPr>
-          <w:rFonts w:ascii="Courier New" w:hAnsi="Courier New" w:cs="Courier New"/>
-          <w:i/>
-          <w:iCs/>
-          <w:color w:val="0000C0"/>
-          <w:sz w:val="16"/>
-          <w:szCs w:val="20"/>
-        </w:rPr>
-        <w:t>_ROUTE_DEBUG_NONE</w:t>
+        <w:t>WICED_ROUTE_DEBUG_NONE</w:t>
       </w:r>
       <w:r>
         <w:rPr>
@@ -11589,9 +11211,9 @@
           <w:sz w:val="16"/>
           <w:szCs w:val="20"/>
         </w:rPr>
-        <w:t>wiced_ota_fw_upgrade_write_</w:t>
-      </w:r>
-      <w:proofErr w:type="gramStart"/>
+        <w:t>wiced_ota_fw_upgrade_write_handler</w:t>
+      </w:r>
+      <w:proofErr w:type="spellEnd"/>
       <w:r>
         <w:rPr>
           <w:rFonts w:ascii="Courier New" w:hAnsi="Courier New" w:cs="Courier New"/>
@@ -11599,20 +11221,9 @@
           <w:sz w:val="16"/>
           <w:szCs w:val="20"/>
         </w:rPr>
-        <w:t>handler</w:t>
-      </w:r>
-      <w:proofErr w:type="spellEnd"/>
-      <w:r>
-        <w:rPr>
-          <w:rFonts w:ascii="Courier New" w:hAnsi="Courier New" w:cs="Courier New"/>
-          <w:color w:val="000000"/>
-          <w:sz w:val="16"/>
-          <w:szCs w:val="20"/>
-        </w:rPr>
         <w:t>(</w:t>
       </w:r>
       <w:proofErr w:type="spellStart"/>
-      <w:proofErr w:type="gramEnd"/>
       <w:r>
         <w:rPr>
           <w:rFonts w:ascii="Courier New" w:hAnsi="Courier New" w:cs="Courier New"/>
@@ -11967,30 +11578,17 @@
           <w:sz w:val="16"/>
           <w:szCs w:val="20"/>
         </w:rPr>
-        <w:t>_ota_indication_cfm_</w:t>
-      </w:r>
-      <w:proofErr w:type="gramStart"/>
-      <w:r>
-        <w:rPr>
-          <w:rFonts w:ascii="Courier New" w:hAnsi="Courier New" w:cs="Courier New"/>
-          <w:b/>
-          <w:bCs/>
+        <w:t>_ota_indication_cfm_handler</w:t>
+      </w:r>
+      <w:r>
+        <w:rPr>
+          <w:rFonts w:ascii="Courier New" w:hAnsi="Courier New" w:cs="Courier New"/>
           <w:color w:val="000000"/>
           <w:sz w:val="16"/>
           <w:szCs w:val="20"/>
         </w:rPr>
-        <w:t>handler</w:t>
-      </w:r>
-      <w:r>
-        <w:rPr>
-          <w:rFonts w:ascii="Courier New" w:hAnsi="Courier New" w:cs="Courier New"/>
-          <w:color w:val="000000"/>
-          <w:sz w:val="16"/>
-          <w:szCs w:val="20"/>
-        </w:rPr>
         <w:t>(</w:t>
       </w:r>
-      <w:proofErr w:type="gramEnd"/>
       <w:r>
         <w:rPr>
           <w:rFonts w:ascii="Courier New" w:hAnsi="Courier New" w:cs="Courier New"/>
@@ -12656,9 +12254,9 @@
           <w:sz w:val="16"/>
           <w:szCs w:val="20"/>
         </w:rPr>
-        <w:t>wiced_ota_fw_upgrade_indication_cfm_</w:t>
-      </w:r>
-      <w:proofErr w:type="gramStart"/>
+        <w:t>wiced_ota_fw_upgrade_indication_cfm_handler</w:t>
+      </w:r>
+      <w:proofErr w:type="spellEnd"/>
       <w:r>
         <w:rPr>
           <w:rFonts w:ascii="Courier New" w:hAnsi="Courier New" w:cs="Courier New"/>
@@ -12666,20 +12264,9 @@
           <w:sz w:val="16"/>
           <w:szCs w:val="20"/>
         </w:rPr>
-        <w:t>handler</w:t>
-      </w:r>
-      <w:proofErr w:type="spellEnd"/>
-      <w:r>
-        <w:rPr>
-          <w:rFonts w:ascii="Courier New" w:hAnsi="Courier New" w:cs="Courier New"/>
-          <w:color w:val="000000"/>
-          <w:sz w:val="16"/>
-          <w:szCs w:val="20"/>
-        </w:rPr>
         <w:t>(</w:t>
       </w:r>
       <w:proofErr w:type="spellStart"/>
-      <w:proofErr w:type="gramEnd"/>
       <w:r>
         <w:rPr>
           <w:rFonts w:ascii="Courier New" w:hAnsi="Courier New" w:cs="Courier New"/>
@@ -12979,11 +12566,11 @@
       <w:pPr>
         <w:pStyle w:val="Heading2"/>
       </w:pPr>
-      <w:bookmarkStart w:id="22" w:name="_Toc534717130"/>
+      <w:bookmarkStart w:id="20" w:name="_Toc534717130"/>
       <w:r>
         <w:t>Secure OTA</w:t>
       </w:r>
-      <w:bookmarkEnd w:id="22"/>
+      <w:bookmarkEnd w:id="20"/>
     </w:p>
     <w:p>
       <w:r>
@@ -13488,15 +13075,7 @@
           <w:rFonts w:ascii="Courier New" w:hAnsi="Courier New" w:cs="Courier New"/>
           <w:sz w:val="16"/>
         </w:rPr>
-        <w:t>wiced_ota_fw_upgrade_</w:t>
-      </w:r>
-      <w:proofErr w:type="gramStart"/>
-      <w:r>
-        <w:rPr>
-          <w:rFonts w:ascii="Courier New" w:hAnsi="Courier New" w:cs="Courier New"/>
-          <w:sz w:val="16"/>
-        </w:rPr>
-        <w:t>init</w:t>
+        <w:t>wiced_ota_fw_upgrade_init</w:t>
       </w:r>
       <w:proofErr w:type="spellEnd"/>
       <w:r>
@@ -13505,16 +13084,7 @@
           <w:b/>
           <w:sz w:val="16"/>
         </w:rPr>
-        <w:t>(</w:t>
-      </w:r>
-      <w:proofErr w:type="gramEnd"/>
-      <w:r>
-        <w:rPr>
-          <w:rFonts w:ascii="Courier New" w:hAnsi="Courier New" w:cs="Courier New"/>
-          <w:b/>
-          <w:sz w:val="16"/>
-        </w:rPr>
-        <w:t>&amp;ecdsa256_public_key</w:t>
+        <w:t>(&amp;ecdsa256_public_key</w:t>
       </w:r>
       <w:r>
         <w:rPr>
@@ -13595,21 +13165,12 @@
           <w:sz w:val="16"/>
         </w:rPr>
       </w:pPr>
-      <w:proofErr w:type="gramStart"/>
-      <w:r>
-        <w:rPr>
-          <w:rFonts w:ascii="Courier New" w:hAnsi="Courier New" w:cs="Courier New"/>
-          <w:sz w:val="16"/>
-        </w:rPr>
-        <w:t>.\ecdsa_sign.exe .</w:t>
-      </w:r>
-      <w:proofErr w:type="gramEnd"/>
-      <w:r>
-        <w:rPr>
-          <w:rFonts w:ascii="Courier New" w:hAnsi="Courier New" w:cs="Courier New"/>
-          <w:sz w:val="16"/>
-        </w:rPr>
-        <w:t>\&lt;</w:t>
+      <w:r>
+        <w:rPr>
+          <w:rFonts w:ascii="Courier New" w:hAnsi="Courier New" w:cs="Courier New"/>
+          <w:sz w:val="16"/>
+        </w:rPr>
+        <w:t>.\ecdsa_sign.exe .\&lt;</w:t>
       </w:r>
       <w:proofErr w:type="spellStart"/>
       <w:r>
@@ -13633,11 +13194,7 @@
         <w:ind w:left="720"/>
       </w:pPr>
       <w:r>
-        <w:t xml:space="preserve">This will produce a file called </w:t>
-      </w:r>
-      <w:proofErr w:type="gramStart"/>
-      <w:r>
-        <w:t>&lt;</w:t>
+        <w:t>This will produce a file called &lt;</w:t>
       </w:r>
       <w:proofErr w:type="spellStart"/>
       <w:r>
@@ -13652,7 +13209,6 @@
         <w:t>bin.signed</w:t>
       </w:r>
       <w:proofErr w:type="spellEnd"/>
-      <w:proofErr w:type="gramEnd"/>
       <w:r>
         <w:t>.</w:t>
       </w:r>
@@ -13694,22 +13250,24 @@
       <w:pPr>
         <w:pStyle w:val="Heading1"/>
       </w:pPr>
-      <w:bookmarkStart w:id="23" w:name="_Toc534717131"/>
+      <w:bookmarkStart w:id="21" w:name="_Toc534717131"/>
       <w:r>
         <w:lastRenderedPageBreak/>
         <w:t>Exercises</w:t>
       </w:r>
+      <w:bookmarkEnd w:id="21"/>
+    </w:p>
+    <w:p>
+      <w:pPr>
+        <w:pStyle w:val="Exercise"/>
+      </w:pPr>
+      <w:bookmarkStart w:id="22" w:name="_Toc534717132"/>
+      <w:bookmarkStart w:id="23" w:name="_GoBack"/>
       <w:bookmarkEnd w:id="23"/>
-    </w:p>
-    <w:p>
-      <w:pPr>
-        <w:pStyle w:val="Exercise"/>
-      </w:pPr>
-      <w:bookmarkStart w:id="24" w:name="_Toc534717132"/>
       <w:r>
         <w:t>BLE Low Power (PDS)</w:t>
       </w:r>
-      <w:bookmarkEnd w:id="24"/>
+      <w:bookmarkEnd w:id="22"/>
     </w:p>
     <w:p>
       <w:pPr>
@@ -14041,6 +13599,12 @@
       <w:r>
         <w:t>Open a UART terminal window.</w:t>
       </w:r>
+      <w:r>
+        <w:t xml:space="preserve"> This will allow you to see sleep events</w:t>
+      </w:r>
+      <w:r>
+        <w:t xml:space="preserve"> and to determine how often the device wakes up and goes back to sleep during different operations.</w:t>
+      </w:r>
     </w:p>
     <w:p>
       <w:pPr>
@@ -14071,7 +13635,16 @@
         </w:numPr>
       </w:pPr>
       <w:r>
-        <w:t>Connect to the device. You will see a notification asking to confirm the connection parameters. Select ‘Yes’.</w:t>
+        <w:t xml:space="preserve">Observe the UART while the device is in high duty cycle </w:t>
+      </w:r>
+      <w:r>
+        <w:t xml:space="preserve">and low duty cycle </w:t>
+      </w:r>
+      <w:r>
+        <w:t>advertising</w:t>
+      </w:r>
+      <w:r>
+        <w:t>.</w:t>
       </w:r>
     </w:p>
     <w:p>
@@ -14083,7 +13656,18 @@
         </w:numPr>
       </w:pPr>
       <w:r>
-        <w:t>Discover all attributes in the GATT database, and Pair with the device.</w:t>
+        <w:t>Connect to the device</w:t>
+      </w:r>
+      <w:r>
+        <w:t xml:space="preserve"> in </w:t>
+      </w:r>
+      <w:proofErr w:type="spellStart"/>
+      <w:r>
+        <w:t>CySmart</w:t>
+      </w:r>
+      <w:proofErr w:type="spellEnd"/>
+      <w:r>
+        <w:t>. You will see a notification asking to confirm the connection parameters. Select ‘Yes’.</w:t>
       </w:r>
     </w:p>
     <w:p>
@@ -14095,10 +13679,7 @@
         </w:numPr>
       </w:pPr>
       <w:r>
-        <w:t>Enable all notifications</w:t>
-      </w:r>
-      <w:r>
-        <w:t>.</w:t>
+        <w:t>Observe the UART once the connection is established.</w:t>
       </w:r>
     </w:p>
     <w:p>
@@ -14110,10 +13691,19 @@
         </w:numPr>
       </w:pPr>
       <w:r>
-        <w:t>Press and release the</w:t>
-      </w:r>
-      <w:r>
-        <w:t xml:space="preserve"> button repeatedly so that notifications are sent.</w:t>
+        <w:t>Discover all attributes in the GATT database, and Pair with the device.</w:t>
+      </w:r>
+    </w:p>
+    <w:p>
+      <w:pPr>
+        <w:pStyle w:val="ListParagraph"/>
+        <w:numPr>
+          <w:ilvl w:val="1"/>
+          <w:numId w:val="38"/>
+        </w:numPr>
+      </w:pPr>
+      <w:r>
+        <w:t>Hint: attribute discovery and paring will take longer (~5 to 10 sec) since they each take multiple wakeup cycles to complete.</w:t>
       </w:r>
     </w:p>
     <w:p>
@@ -14125,6 +13715,60 @@
         </w:numPr>
       </w:pPr>
       <w:r>
+        <w:t>Observe the UART when pairing completes.</w:t>
+      </w:r>
+    </w:p>
+    <w:p>
+      <w:pPr>
+        <w:pStyle w:val="ListParagraph"/>
+        <w:numPr>
+          <w:ilvl w:val="0"/>
+          <w:numId w:val="38"/>
+        </w:numPr>
+      </w:pPr>
+      <w:r>
+        <w:t>Enable all notifications</w:t>
+      </w:r>
+      <w:r>
+        <w:t>.</w:t>
+      </w:r>
+    </w:p>
+    <w:p>
+      <w:pPr>
+        <w:pStyle w:val="ListParagraph"/>
+        <w:numPr>
+          <w:ilvl w:val="0"/>
+          <w:numId w:val="38"/>
+        </w:numPr>
+      </w:pPr>
+      <w:r>
+        <w:t>Press and release the</w:t>
+      </w:r>
+      <w:r>
+        <w:t xml:space="preserve"> button repeatedly so that notifications are sent.</w:t>
+      </w:r>
+    </w:p>
+    <w:p>
+      <w:pPr>
+        <w:pStyle w:val="ListParagraph"/>
+        <w:numPr>
+          <w:ilvl w:val="0"/>
+          <w:numId w:val="38"/>
+        </w:numPr>
+      </w:pPr>
+      <w:r>
+        <w:t>Observe the UART while notifications are being sent.</w:t>
+      </w:r>
+    </w:p>
+    <w:p>
+      <w:pPr>
+        <w:pStyle w:val="ListParagraph"/>
+        <w:numPr>
+          <w:ilvl w:val="0"/>
+          <w:numId w:val="38"/>
+        </w:numPr>
+      </w:pPr>
+      <w:r>
         <w:t xml:space="preserve">Disconnect and clear the Device Information from the Device List in </w:t>
       </w:r>
       <w:proofErr w:type="spellStart"/>
@@ -14134,19 +13778,6 @@
       <w:proofErr w:type="spellEnd"/>
       <w:r>
         <w:t>.</w:t>
-      </w:r>
-    </w:p>
-    <w:p>
-      <w:pPr>
-        <w:rPr>
-          <w:rFonts w:ascii="Cambria" w:eastAsia="Times New Roman" w:hAnsi="Cambria"/>
-          <w:b/>
-          <w:bCs/>
-          <w:color w:val="4F81BD"/>
-        </w:rPr>
-      </w:pPr>
-      <w:r>
-        <w:br w:type="page"/>
       </w:r>
     </w:p>
     <w:p>
@@ -14169,7 +13800,7 @@
           <w:color w:val="000000" w:themeColor="text1"/>
         </w:rPr>
       </w:pPr>
-      <w:bookmarkStart w:id="25" w:name="_Hlk534721779"/>
+      <w:bookmarkStart w:id="24" w:name="_Hlk534721779"/>
       <w:r>
         <w:rPr>
           <w:color w:val="000000" w:themeColor="text1"/>
@@ -14243,7 +13874,7 @@
           <w:color w:val="000000" w:themeColor="text1"/>
         </w:rPr>
       </w:pPr>
-      <w:bookmarkStart w:id="26" w:name="_Hlk534721862"/>
+      <w:bookmarkStart w:id="25" w:name="_Hlk534721862"/>
       <w:r>
         <w:rPr>
           <w:color w:val="000000" w:themeColor="text1"/>
@@ -14251,7 +13882,7 @@
         <w:t>When in the code is sleep configured (i.e. after which event)?</w:t>
       </w:r>
     </w:p>
-    <w:bookmarkEnd w:id="26"/>
+    <w:bookmarkEnd w:id="25"/>
     <w:p>
       <w:pPr>
         <w:pStyle w:val="ListParagraph"/>
@@ -14529,13 +14160,31 @@
         <w:rPr>
           <w:color w:val="000000" w:themeColor="text1"/>
         </w:rPr>
-        <w:t>When are the connection interval min, max, latency, and timeout values updated</w:t>
+        <w:t>When</w:t>
       </w:r>
       <w:r>
         <w:rPr>
           <w:color w:val="000000" w:themeColor="text1"/>
         </w:rPr>
-        <w:t xml:space="preserve"> and what values are used</w:t>
+        <w:t xml:space="preserve"> are the connection interval min, max, latency, and timeout values updated</w:t>
+      </w:r>
+      <w:r>
+        <w:rPr>
+          <w:color w:val="000000" w:themeColor="text1"/>
+        </w:rPr>
+        <w:t xml:space="preserve"> </w:t>
+      </w:r>
+      <w:r>
+        <w:rPr>
+          <w:color w:val="000000" w:themeColor="text1"/>
+        </w:rPr>
+        <w:t xml:space="preserve">in the code </w:t>
+      </w:r>
+      <w:r>
+        <w:rPr>
+          <w:color w:val="000000" w:themeColor="text1"/>
+        </w:rPr>
+        <w:t>and what values are used</w:t>
       </w:r>
       <w:r>
         <w:rPr>
@@ -14554,8 +14203,8 @@
           <w:szCs w:val="26"/>
         </w:rPr>
       </w:pPr>
-      <w:bookmarkStart w:id="27" w:name="_Toc534717133"/>
-      <w:bookmarkEnd w:id="25"/>
+      <w:bookmarkStart w:id="26" w:name="_Toc534717133"/>
+      <w:bookmarkEnd w:id="24"/>
       <w:r>
         <w:br w:type="page"/>
       </w:r>
@@ -14582,7 +14231,7 @@
       <w:r>
         <w:t>Beacon</w:t>
       </w:r>
-      <w:bookmarkEnd w:id="27"/>
+      <w:bookmarkEnd w:id="26"/>
     </w:p>
     <w:p>
       <w:pPr>
@@ -14610,7 +14259,7 @@
       <w:r>
         <w:t xml:space="preserve"> the URL for </w:t>
       </w:r>
-      <w:hyperlink r:id="rId24" w:history="1">
+      <w:hyperlink r:id="rId21" w:history="1">
         <w:r>
           <w:rPr>
             <w:rStyle w:val="Hyperlink"/>
@@ -14781,7 +14430,7 @@
       <w:r>
         <w:t xml:space="preserve"> frame with the URL of </w:t>
       </w:r>
-      <w:hyperlink r:id="rId25" w:history="1">
+      <w:hyperlink r:id="rId22" w:history="1">
         <w:r>
           <w:rPr>
             <w:rStyle w:val="Hyperlink"/>
@@ -14792,7 +14441,7 @@
       <w:r>
         <w:t xml:space="preserve">. This URL was created on </w:t>
       </w:r>
-      <w:hyperlink r:id="rId26" w:history="1">
+      <w:hyperlink r:id="rId23" w:history="1">
         <w:r>
           <w:rPr>
             <w:rStyle w:val="Hyperlink"/>
@@ -14942,7 +14591,7 @@
       <w:pPr>
         <w:jc w:val="center"/>
       </w:pPr>
-      <w:hyperlink r:id="rId27" w:history="1">
+      <w:hyperlink r:id="rId24" w:history="1">
         <w:r>
           <w:rPr>
             <w:rStyle w:val="Hyperlink"/>
@@ -15083,7 +14732,7 @@
       <w:r>
         <w:t xml:space="preserve">Open the URL for </w:t>
       </w:r>
-      <w:hyperlink r:id="rId28" w:history="1">
+      <w:hyperlink r:id="rId25" w:history="1">
         <w:r>
           <w:rPr>
             <w:rStyle w:val="Hyperlink"/>
@@ -15134,8 +14783,8 @@
       <w:pPr>
         <w:pStyle w:val="Exercise"/>
       </w:pPr>
-      <w:bookmarkStart w:id="28" w:name="_Toc534717134"/>
-      <w:bookmarkStart w:id="29" w:name="_Toc523476986"/>
+      <w:bookmarkStart w:id="27" w:name="_Toc534717134"/>
+      <w:bookmarkStart w:id="28" w:name="_Toc523476986"/>
       <w:r>
         <w:lastRenderedPageBreak/>
         <w:t xml:space="preserve">(Advanced) </w:t>
@@ -15149,7 +14798,7 @@
       <w:r>
         <w:t xml:space="preserve"> on a Beacon</w:t>
       </w:r>
-      <w:bookmarkEnd w:id="28"/>
+      <w:bookmarkEnd w:id="27"/>
     </w:p>
     <w:p>
       <w:pPr>
@@ -15407,7 +15056,7 @@
         <w:t xml:space="preserve"> documentation for details at:</w:t>
       </w:r>
     </w:p>
-    <w:bookmarkStart w:id="30" w:name="_Hlk525811643"/>
+    <w:bookmarkStart w:id="29" w:name="_Hlk525811643"/>
     <w:p>
       <w:pPr>
         <w:spacing w:before="240"/>
@@ -15438,7 +15087,7 @@
       <w:r>
         <w:fldChar w:fldCharType="end"/>
       </w:r>
-      <w:bookmarkEnd w:id="30"/>
+      <w:bookmarkEnd w:id="29"/>
     </w:p>
     <w:p>
       <w:pPr>
@@ -15541,7 +15190,7 @@
         <w:ind w:left="1980"/>
         <w:jc w:val="center"/>
       </w:pPr>
-      <w:hyperlink r:id="rId29" w:history="1">
+      <w:hyperlink r:id="rId26" w:history="1">
         <w:r>
           <w:rPr>
             <w:rStyle w:val="Hyperlink"/>
@@ -15762,7 +15411,7 @@
                     </pic:cNvPicPr>
                   </pic:nvPicPr>
                   <pic:blipFill rotWithShape="1">
-                    <a:blip r:embed="rId30">
+                    <a:blip r:embed="rId27">
                       <a:extLst>
                         <a:ext uri="{28A0092B-C50C-407E-A947-70E740481C1C}">
                           <a14:useLocalDpi xmlns:a14="http://schemas.microsoft.com/office/drawing/2010/main" val="0"/>
@@ -15807,12 +15456,12 @@
       <w:r>
         <w:br w:type="page"/>
       </w:r>
-      <w:bookmarkStart w:id="31" w:name="_Toc534717135"/>
+      <w:bookmarkStart w:id="30" w:name="_Toc534717135"/>
       <w:r>
         <w:lastRenderedPageBreak/>
         <w:t>(Advanced) Advertise Manufacturing Data and use Scan Response for the UUID</w:t>
       </w:r>
-      <w:bookmarkEnd w:id="31"/>
+      <w:bookmarkEnd w:id="30"/>
     </w:p>
     <w:p>
       <w:pPr>
@@ -16201,7 +15850,7 @@
       <w:pPr>
         <w:pStyle w:val="Exercise"/>
       </w:pPr>
-      <w:bookmarkStart w:id="32" w:name="_Toc534717136"/>
+      <w:bookmarkStart w:id="31" w:name="_Toc534717136"/>
       <w:r>
         <w:lastRenderedPageBreak/>
         <w:t xml:space="preserve">(Advanced) </w:t>
@@ -16209,8 +15858,8 @@
       <w:r>
         <w:t>OTA Firmware Upgrade (Non-Secure)</w:t>
       </w:r>
-      <w:bookmarkEnd w:id="29"/>
-      <w:bookmarkEnd w:id="32"/>
+      <w:bookmarkEnd w:id="28"/>
+      <w:bookmarkEnd w:id="31"/>
     </w:p>
     <w:p>
       <w:pPr>
@@ -17130,7 +16779,7 @@
           <w:szCs w:val="26"/>
         </w:rPr>
       </w:pPr>
-      <w:bookmarkStart w:id="33" w:name="_Toc523476987"/>
+      <w:bookmarkStart w:id="32" w:name="_Toc523476987"/>
       <w:r>
         <w:br w:type="page"/>
       </w:r>
@@ -17139,13 +16788,13 @@
       <w:pPr>
         <w:pStyle w:val="Exercise"/>
       </w:pPr>
-      <w:bookmarkStart w:id="34" w:name="_Toc534717137"/>
+      <w:bookmarkStart w:id="33" w:name="_Toc534717137"/>
       <w:r>
         <w:lastRenderedPageBreak/>
         <w:t>(Advanced) OTA Firmware Upgrade (Secure)</w:t>
       </w:r>
+      <w:bookmarkEnd w:id="32"/>
       <w:bookmarkEnd w:id="33"/>
-      <w:bookmarkEnd w:id="34"/>
     </w:p>
     <w:p>
       <w:pPr>
@@ -17539,12 +17188,12 @@
       <w:pPr>
         <w:pStyle w:val="Exercise"/>
       </w:pPr>
-      <w:bookmarkStart w:id="35" w:name="_Toc534717138"/>
+      <w:bookmarkStart w:id="34" w:name="_Toc534717138"/>
       <w:r>
         <w:lastRenderedPageBreak/>
         <w:t>(Advanced) BLE Low Power (SDS)</w:t>
       </w:r>
-      <w:bookmarkEnd w:id="35"/>
+      <w:bookmarkEnd w:id="34"/>
     </w:p>
     <w:p>
       <w:pPr>
@@ -17770,18 +17419,6 @@
     </w:p>
     <w:p>
       <w:pPr>
-        <w:pStyle w:val="ListParagraph"/>
-        <w:numPr>
-          <w:ilvl w:val="0"/>
-          <w:numId w:val="23"/>
-        </w:numPr>
-      </w:pPr>
-      <w:r>
-        <w:t>RPA was disabled.</w:t>
-      </w:r>
-    </w:p>
-    <w:p>
-      <w:pPr>
         <w:pStyle w:val="Heading3"/>
       </w:pPr>
       <w:r>
@@ -17799,6 +17436,15 @@
       <w:r>
         <w:t>Open a UART terminal window.</w:t>
       </w:r>
+      <w:r>
+        <w:t xml:space="preserve"> You will notice</w:t>
+      </w:r>
+      <w:r>
+        <w:t xml:space="preserve"> during some conditions</w:t>
+      </w:r>
+      <w:r>
+        <w:t xml:space="preserve"> that wakeup happens much less frequently than it did when only PDS was used.</w:t>
+      </w:r>
     </w:p>
     <w:p>
       <w:pPr>
@@ -17821,7 +17467,7 @@
         </w:numPr>
       </w:pPr>
       <w:r>
-        <w:t>Observe the UART while the device is in high duty cycle advertising and when it is in low duty cycle advertising.</w:t>
+        <w:t>Observe the UART while the device is in high duty cycle and low duty cycle advertising.</w:t>
       </w:r>
     </w:p>
     <w:p>
@@ -17891,7 +17537,19 @@
         </w:numPr>
       </w:pPr>
       <w:r>
-        <w:t>Observe the UART when the connection happens.</w:t>
+        <w:t xml:space="preserve">Observe the UART </w:t>
+      </w:r>
+      <w:r>
+        <w:t>once</w:t>
+      </w:r>
+      <w:r>
+        <w:t xml:space="preserve"> the connection </w:t>
+      </w:r>
+      <w:r>
+        <w:t>is established</w:t>
+      </w:r>
+      <w:r>
+        <w:t>.</w:t>
       </w:r>
     </w:p>
     <w:p>
@@ -18298,8 +17956,8 @@
     </w:p>
     <w:p/>
     <w:sectPr>
-      <w:headerReference w:type="default" r:id="rId31"/>
-      <w:footerReference w:type="default" r:id="rId32"/>
+      <w:headerReference w:type="default" r:id="rId28"/>
+      <w:footerReference w:type="default" r:id="rId29"/>
       <w:pgSz w:w="12240" w:h="15840"/>
       <w:pgMar w:top="1440" w:right="1440" w:bottom="1440" w:left="1440" w:header="720" w:footer="720" w:gutter="0"/>
       <w:cols w:space="720"/>
@@ -18307,39 +17965,6 @@
     </w:sectPr>
   </w:body>
 </w:document>
-</file>
-
-<file path=word/comments.xml><?xml version="1.0" encoding="utf-8"?>
-<w:comments xmlns:wpc="http://schemas.microsoft.com/office/word/2010/wordprocessingCanvas" xmlns:cx="http://schemas.microsoft.com/office/drawing/2014/chartex" xmlns:cx1="http://schemas.microsoft.com/office/drawing/2015/9/8/chartex" xmlns:cx2="http://schemas.microsoft.com/office/drawing/2015/10/21/chartex" xmlns:cx3="http://schemas.microsoft.com/office/drawing/2016/5/9/chartex" xmlns:cx4="http://schemas.microsoft.com/office/drawing/2016/5/10/chartex" xmlns:cx5="http://schemas.microsoft.com/office/drawing/2016/5/11/chartex" xmlns:cx6="http://schemas.microsoft.com/office/drawing/2016/5/12/chartex" xmlns:cx7="http://schemas.microsoft.com/office/drawing/2016/5/13/chartex" xmlns:cx8="http://schemas.microsoft.com/office/drawing/2016/5/14/chartex" xmlns:mc="http://schemas.openxmlformats.org/markup-compatibility/2006" xmlns:aink="http://schemas.microsoft.com/office/drawing/2016/ink" xmlns:am3d="http://schemas.microsoft.com/office/drawing/2017/model3d" xmlns:o="urn:schemas-microsoft-com:office:office" xmlns:r="http://schemas.openxmlformats.org/officeDocument/2006/relationships" xmlns:m="http://schemas.openxmlformats.org/officeDocument/2006/math" xmlns:v="urn:schemas-microsoft-com:vml" xmlns:wp14="http://schemas.microsoft.com/office/word/2010/wordprocessingDrawing" xmlns:wp="http://schemas.openxmlformats.org/drawingml/2006/wordprocessingDrawing" xmlns:w10="urn:schemas-microsoft-com:office:word" xmlns:w="http://schemas.openxmlformats.org/wordprocessingml/2006/main" xmlns:w14="http://schemas.microsoft.com/office/word/2010/wordml" xmlns:w15="http://schemas.microsoft.com/office/word/2012/wordml" xmlns:w16cid="http://schemas.microsoft.com/office/word/2016/wordml/cid" xmlns:w16se="http://schemas.microsoft.com/office/word/2015/wordml/symex" xmlns:wpg="http://schemas.microsoft.com/office/word/2010/wordprocessingGroup" xmlns:wpi="http://schemas.microsoft.com/office/word/2010/wordprocessingInk" xmlns:wne="http://schemas.microsoft.com/office/word/2006/wordml" xmlns:wps="http://schemas.microsoft.com/office/word/2010/wordprocessingShape" mc:Ignorable="w14 w15 w16se w16cid wp14">
-  <w:comment w:id="4" w:author="Greg Landry" w:date="2018-09-11T11:01:00Z" w:initials="GL">
-    <w:p>
-      <w:pPr>
-        <w:pStyle w:val="CommentText"/>
-      </w:pPr>
-      <w:r>
-        <w:rPr>
-          <w:rStyle w:val="CommentReference"/>
-        </w:rPr>
-        <w:annotationRef/>
-      </w:r>
-      <w:r>
-        <w:t>Are these both bugs?</w:t>
-      </w:r>
-    </w:p>
-  </w:comment>
-</w:comments>
-</file>
-
-<file path=word/commentsExtended.xml><?xml version="1.0" encoding="utf-8"?>
-<w15:commentsEx xmlns:wpc="http://schemas.microsoft.com/office/word/2010/wordprocessingCanvas" xmlns:cx="http://schemas.microsoft.com/office/drawing/2014/chartex" xmlns:cx1="http://schemas.microsoft.com/office/drawing/2015/9/8/chartex" xmlns:cx2="http://schemas.microsoft.com/office/drawing/2015/10/21/chartex" xmlns:cx3="http://schemas.microsoft.com/office/drawing/2016/5/9/chartex" xmlns:cx4="http://schemas.microsoft.com/office/drawing/2016/5/10/chartex" xmlns:cx5="http://schemas.microsoft.com/office/drawing/2016/5/11/chartex" xmlns:cx6="http://schemas.microsoft.com/office/drawing/2016/5/12/chartex" xmlns:cx7="http://schemas.microsoft.com/office/drawing/2016/5/13/chartex" xmlns:cx8="http://schemas.microsoft.com/office/drawing/2016/5/14/chartex" xmlns:mc="http://schemas.openxmlformats.org/markup-compatibility/2006" xmlns:aink="http://schemas.microsoft.com/office/drawing/2016/ink" xmlns:am3d="http://schemas.microsoft.com/office/drawing/2017/model3d" xmlns:o="urn:schemas-microsoft-com:office:office" xmlns:r="http://schemas.openxmlformats.org/officeDocument/2006/relationships" xmlns:m="http://schemas.openxmlformats.org/officeDocument/2006/math" xmlns:v="urn:schemas-microsoft-com:vml" xmlns:wp14="http://schemas.microsoft.com/office/word/2010/wordprocessingDrawing" xmlns:wp="http://schemas.openxmlformats.org/drawingml/2006/wordprocessingDrawing" xmlns:w10="urn:schemas-microsoft-com:office:word" xmlns:w="http://schemas.openxmlformats.org/wordprocessingml/2006/main" xmlns:w14="http://schemas.microsoft.com/office/word/2010/wordml" xmlns:w15="http://schemas.microsoft.com/office/word/2012/wordml" xmlns:w16cid="http://schemas.microsoft.com/office/word/2016/wordml/cid" xmlns:w16se="http://schemas.microsoft.com/office/word/2015/wordml/symex" xmlns:wpg="http://schemas.microsoft.com/office/word/2010/wordprocessingGroup" xmlns:wpi="http://schemas.microsoft.com/office/word/2010/wordprocessingInk" xmlns:wne="http://schemas.microsoft.com/office/word/2006/wordml" xmlns:wps="http://schemas.microsoft.com/office/word/2010/wordprocessingShape" mc:Ignorable="w14 w15 w16se w16cid wp14">
-  <w15:commentEx w15:paraId="0F4F4D18" w15:done="0"/>
-</w15:commentsEx>
-</file>
-
-<file path=word/commentsIds.xml><?xml version="1.0" encoding="utf-8"?>
-<w16cid:commentsIds xmlns:wpc="http://schemas.microsoft.com/office/word/2010/wordprocessingCanvas" xmlns:cx="http://schemas.microsoft.com/office/drawing/2014/chartex" xmlns:cx1="http://schemas.microsoft.com/office/drawing/2015/9/8/chartex" xmlns:cx2="http://schemas.microsoft.com/office/drawing/2015/10/21/chartex" xmlns:cx3="http://schemas.microsoft.com/office/drawing/2016/5/9/chartex" xmlns:cx4="http://schemas.microsoft.com/office/drawing/2016/5/10/chartex" xmlns:cx5="http://schemas.microsoft.com/office/drawing/2016/5/11/chartex" xmlns:cx6="http://schemas.microsoft.com/office/drawing/2016/5/12/chartex" xmlns:cx7="http://schemas.microsoft.com/office/drawing/2016/5/13/chartex" xmlns:cx8="http://schemas.microsoft.com/office/drawing/2016/5/14/chartex" xmlns:mc="http://schemas.openxmlformats.org/markup-compatibility/2006" xmlns:aink="http://schemas.microsoft.com/office/drawing/2016/ink" xmlns:am3d="http://schemas.microsoft.com/office/drawing/2017/model3d" xmlns:o="urn:schemas-microsoft-com:office:office" xmlns:r="http://schemas.openxmlformats.org/officeDocument/2006/relationships" xmlns:m="http://schemas.openxmlformats.org/officeDocument/2006/math" xmlns:v="urn:schemas-microsoft-com:vml" xmlns:wp14="http://schemas.microsoft.com/office/word/2010/wordprocessingDrawing" xmlns:wp="http://schemas.openxmlformats.org/drawingml/2006/wordprocessingDrawing" xmlns:w10="urn:schemas-microsoft-com:office:word" xmlns:w="http://schemas.openxmlformats.org/wordprocessingml/2006/main" xmlns:w14="http://schemas.microsoft.com/office/word/2010/wordml" xmlns:w15="http://schemas.microsoft.com/office/word/2012/wordml" xmlns:w16cid="http://schemas.microsoft.com/office/word/2016/wordml/cid" xmlns:w16se="http://schemas.microsoft.com/office/word/2015/wordml/symex" xmlns:wpg="http://schemas.microsoft.com/office/word/2010/wordprocessingGroup" xmlns:wpi="http://schemas.microsoft.com/office/word/2010/wordprocessingInk" xmlns:wne="http://schemas.microsoft.com/office/word/2006/wordml" xmlns:wps="http://schemas.microsoft.com/office/word/2010/wordprocessingShape" mc:Ignorable="w14 w15 w16se w16cid wp14">
-  <w16cid:commentId w16cid:paraId="0F4F4D18" w16cid:durableId="1FDF094E"/>
-</w16cid:commentsIds>
 </file>
 
 <file path=word/endnotes.xml><?xml version="1.0" encoding="utf-8"?>
@@ -22542,14 +22167,6 @@
   </w:num>
   <w:numIdMacAtCleanup w:val="39"/>
 </w:numbering>
-</file>
-
-<file path=word/people.xml><?xml version="1.0" encoding="utf-8"?>
-<w15:people xmlns:wpc="http://schemas.microsoft.com/office/word/2010/wordprocessingCanvas" xmlns:cx="http://schemas.microsoft.com/office/drawing/2014/chartex" xmlns:cx1="http://schemas.microsoft.com/office/drawing/2015/9/8/chartex" xmlns:cx2="http://schemas.microsoft.com/office/drawing/2015/10/21/chartex" xmlns:cx3="http://schemas.microsoft.com/office/drawing/2016/5/9/chartex" xmlns:cx4="http://schemas.microsoft.com/office/drawing/2016/5/10/chartex" xmlns:cx5="http://schemas.microsoft.com/office/drawing/2016/5/11/chartex" xmlns:cx6="http://schemas.microsoft.com/office/drawing/2016/5/12/chartex" xmlns:cx7="http://schemas.microsoft.com/office/drawing/2016/5/13/chartex" xmlns:cx8="http://schemas.microsoft.com/office/drawing/2016/5/14/chartex" xmlns:mc="http://schemas.openxmlformats.org/markup-compatibility/2006" xmlns:aink="http://schemas.microsoft.com/office/drawing/2016/ink" xmlns:am3d="http://schemas.microsoft.com/office/drawing/2017/model3d" xmlns:o="urn:schemas-microsoft-com:office:office" xmlns:r="http://schemas.openxmlformats.org/officeDocument/2006/relationships" xmlns:m="http://schemas.openxmlformats.org/officeDocument/2006/math" xmlns:v="urn:schemas-microsoft-com:vml" xmlns:wp14="http://schemas.microsoft.com/office/word/2010/wordprocessingDrawing" xmlns:wp="http://schemas.openxmlformats.org/drawingml/2006/wordprocessingDrawing" xmlns:w10="urn:schemas-microsoft-com:office:word" xmlns:w="http://schemas.openxmlformats.org/wordprocessingml/2006/main" xmlns:w14="http://schemas.microsoft.com/office/word/2010/wordml" xmlns:w15="http://schemas.microsoft.com/office/word/2012/wordml" xmlns:w16cid="http://schemas.microsoft.com/office/word/2016/wordml/cid" xmlns:w16se="http://schemas.microsoft.com/office/word/2015/wordml/symex" xmlns:wpg="http://schemas.microsoft.com/office/word/2010/wordprocessingGroup" xmlns:wpi="http://schemas.microsoft.com/office/word/2010/wordprocessingInk" xmlns:wne="http://schemas.microsoft.com/office/word/2006/wordml" xmlns:wps="http://schemas.microsoft.com/office/word/2010/wordprocessingShape" mc:Ignorable="w14 w15 w16se w16cid wp14">
-  <w15:person w15:author="Greg Landry">
-    <w15:presenceInfo w15:providerId="AD" w15:userId="S-1-12-1-1975327676-1325117367-1464604813-1524360591"/>
-  </w15:person>
-</w15:people>
 </file>
 
 <file path=word/styles.xml><?xml version="1.0" encoding="utf-8"?>
@@ -22948,7 +22565,7 @@
   <w:style w:type="paragraph" w:default="1" w:styleId="Normal">
     <w:name w:val="Normal"/>
     <w:qFormat/>
-    <w:rsid w:val="001B6BF2"/>
+    <w:rsid w:val="00E60540"/>
   </w:style>
   <w:style w:type="paragraph" w:styleId="Heading1">
     <w:name w:val="heading 1"/>
@@ -23073,7 +22690,7 @@
     <w:uiPriority w:val="1"/>
     <w:semiHidden/>
     <w:unhideWhenUsed/>
-    <w:rsid w:val="001B6BF2"/>
+    <w:rsid w:val="00E60540"/>
   </w:style>
   <w:style w:type="table" w:default="1" w:styleId="TableNormal">
     <w:name w:val="Normal Table"/>
@@ -23095,7 +22712,7 @@
     <w:uiPriority w:val="99"/>
     <w:semiHidden/>
     <w:unhideWhenUsed/>
-    <w:rsid w:val="001B6BF2"/>
+    <w:rsid w:val="00E60540"/>
   </w:style>
   <w:style w:type="character" w:customStyle="1" w:styleId="Heading1Char">
     <w:name w:val="Heading 1 Char"/>
@@ -23993,7 +23610,7 @@
 </file>
 
 <file path=customXml/itemProps1.xml><?xml version="1.0" encoding="utf-8"?>
-<ds:datastoreItem xmlns:ds="http://schemas.openxmlformats.org/officeDocument/2006/customXml" ds:itemID="{D6C1501E-F2B7-438B-9E72-1D83EE425E4B}">
+<ds:datastoreItem xmlns:ds="http://schemas.openxmlformats.org/officeDocument/2006/customXml" ds:itemID="{FA5D1322-FE78-4B35-A18D-8F9F56C57B50}">
   <ds:schemaRefs>
     <ds:schemaRef ds:uri="http://schemas.openxmlformats.org/officeDocument/2006/bibliography"/>
   </ds:schemaRefs>

</xml_diff>

<commit_message>
Updates to OTA and debugging for BT SDK 1.2
</commit_message>
<xml_diff>
--- a/labmanual/English/WBT101-04C-BLE-LP-Bcn-OTA.docx
+++ b/labmanual/English/WBT101-04C-BLE-LP-Bcn-OTA.docx
@@ -9227,141 +9227,176 @@
           <w:i/>
           <w:sz w:val="16"/>
         </w:rPr>
-        <w:t>libraries\bt_20819A1-1.0\components</w:t>
+        <w:t>libraries\bt_</w:t>
       </w:r>
       <w:r>
         <w:rPr>
           <w:i/>
           <w:sz w:val="16"/>
         </w:rPr>
-        <w:t>\</w:t>
+        <w:t>sdk</w:t>
       </w:r>
       <w:r>
         <w:rPr>
           <w:i/>
           <w:sz w:val="16"/>
         </w:rPr>
-        <w:t>BT-SDK\</w:t>
+        <w:t>-1.</w:t>
       </w:r>
       <w:r>
         <w:rPr>
           <w:i/>
           <w:sz w:val="16"/>
         </w:rPr>
-        <w:t>common\peer_apps\ota_firmware_upgrade\Windows\WsOtaUpgrade\Release</w:t>
-      </w:r>
-    </w:p>
-    <w:p>
-      <w:pPr>
+        <w:t>1</w:t>
+      </w:r>
+      <w:r>
         <w:rPr>
           <w:i/>
           <w:sz w:val="16"/>
         </w:rPr>
-      </w:pPr>
+        <w:t>\components</w:t>
+      </w:r>
       <w:r>
         <w:rPr>
           <w:i/>
           <w:sz w:val="16"/>
         </w:rPr>
-        <w:t>libraries\bt_20819A1-1.0\components</w:t>
+        <w:t>\</w:t>
       </w:r>
       <w:r>
         <w:rPr>
           <w:i/>
           <w:sz w:val="16"/>
         </w:rPr>
-        <w:t>\</w:t>
+        <w:t>BT-SDK\</w:t>
       </w:r>
       <w:r>
         <w:rPr>
           <w:i/>
           <w:sz w:val="16"/>
         </w:rPr>
-        <w:t>BT-SDK\</w:t>
-      </w:r>
-      <w:r>
+        <w:t>common\peer_apps\ota_firmware_upgrade\Windows\WsOtaUpgrade\Release</w:t>
+      </w:r>
+    </w:p>
+    <w:p>
+      <w:pPr>
         <w:rPr>
           <w:i/>
           <w:sz w:val="16"/>
         </w:rPr>
-        <w:t xml:space="preserve">common </w:t>
-      </w:r>
+      </w:pPr>
       <w:r>
         <w:rPr>
           <w:i/>
           <w:sz w:val="16"/>
         </w:rPr>
-        <w:t>\peer_apps\ota_firmware_upgrade\Andoird\LeOTAApp\app\build\outputs\apk</w:t>
-      </w:r>
-    </w:p>
-    <w:p>
-      <w:pPr>
-        <w:pStyle w:val="Heading4"/>
-      </w:pPr>
-      <w:r>
-        <w:t>Windows</w:t>
-      </w:r>
-    </w:p>
-    <w:p>
-      <w:r>
-        <w:t xml:space="preserve">To use the Windows peer application, you must first copy the *.bin file from the </w:t>
-      </w:r>
-      <w:r>
-        <w:t>Debug</w:t>
-      </w:r>
-      <w:r>
-        <w:t xml:space="preserve"> directory of the WICED application into the same folder as the Windows peer application. Then run the application with the *.bin file provided as an argument. For example, from a command or PowerShell window:</w:t>
-      </w:r>
-    </w:p>
-    <w:p>
-      <w:pPr>
-        <w:ind w:left="720"/>
+        <w:t>libraries\bt_</w:t>
+      </w:r>
+      <w:r>
         <w:rPr>
           <w:i/>
           <w:sz w:val="16"/>
         </w:rPr>
-      </w:pPr>
+        <w:t>sdk</w:t>
+      </w:r>
       <w:r>
         <w:rPr>
           <w:i/>
           <w:sz w:val="16"/>
         </w:rPr>
-        <w:t>.\WsOtaUpgrade.exe ex0</w:t>
+        <w:t>-1.</w:t>
       </w:r>
       <w:r>
         <w:rPr>
           <w:i/>
           <w:sz w:val="16"/>
         </w:rPr>
-        <w:t>5</w:t>
+        <w:t>1</w:t>
       </w:r>
       <w:r>
         <w:rPr>
           <w:i/>
           <w:sz w:val="16"/>
         </w:rPr>
-        <w:t>_ota-</w:t>
+        <w:t>\components</w:t>
       </w:r>
       <w:r>
         <w:rPr>
           <w:i/>
           <w:sz w:val="16"/>
         </w:rPr>
-        <w:t xml:space="preserve"> </w:t>
-      </w:r>
-      <w:proofErr w:type="spellStart"/>
+        <w:t>\</w:t>
+      </w:r>
       <w:r>
         <w:rPr>
           <w:i/>
           <w:sz w:val="16"/>
         </w:rPr>
-        <w:t>mainapp_download</w:t>
+        <w:t>BT-SDK\</w:t>
       </w:r>
       <w:r>
         <w:rPr>
           <w:i/>
           <w:sz w:val="16"/>
         </w:rPr>
+        <w:t xml:space="preserve">common </w:t>
+      </w:r>
+      <w:r>
+        <w:rPr>
+          <w:i/>
+          <w:sz w:val="16"/>
+        </w:rPr>
+        <w:t>\peer_apps\ota_firmware_upgrade\Andoird\LeOTAApp\app\build\outputs\apk</w:t>
+      </w:r>
+    </w:p>
+    <w:p>
+      <w:pPr>
+        <w:pStyle w:val="Heading4"/>
+      </w:pPr>
+      <w:r>
+        <w:t>Windows</w:t>
+      </w:r>
+    </w:p>
+    <w:p>
+      <w:r>
+        <w:t xml:space="preserve">To use the Windows peer application, you must first copy the *.bin file from the </w:t>
+      </w:r>
+      <w:r>
+        <w:t>Debug</w:t>
+      </w:r>
+      <w:r>
+        <w:t xml:space="preserve"> directory of the WICED application into the same folder as the Windows peer application. Then run the application with the *.bin file provided as an argument. For example, from a command or PowerShell window:</w:t>
+      </w:r>
+    </w:p>
+    <w:p>
+      <w:pPr>
+        <w:ind w:left="720"/>
+        <w:rPr>
+          <w:i/>
+          <w:sz w:val="16"/>
+        </w:rPr>
+      </w:pPr>
+      <w:r>
+        <w:rPr>
+          <w:i/>
+          <w:sz w:val="16"/>
+        </w:rPr>
+        <w:t xml:space="preserve">.\WsOtaUpgrade.exe </w:t>
+      </w:r>
+      <w:proofErr w:type="spellStart"/>
+      <w:r>
+        <w:rPr>
+          <w:i/>
+          <w:sz w:val="16"/>
+        </w:rPr>
+        <w:t>mainapp_download</w:t>
+      </w:r>
+      <w:r>
+        <w:rPr>
+          <w:i/>
+          <w:sz w:val="16"/>
+        </w:rPr>
         <w:t>.ota.bin</w:t>
       </w:r>
       <w:proofErr w:type="spellEnd"/>
@@ -9383,9 +9418,9 @@
           <w:noProof/>
         </w:rPr>
         <w:drawing>
-          <wp:inline distT="0" distB="0" distL="0" distR="0" wp14:anchorId="2658CF9E" wp14:editId="3821A230">
-            <wp:extent cx="2029968" cy="941832"/>
-            <wp:effectExtent l="0" t="0" r="8890" b="0"/>
+          <wp:inline distT="0" distB="0" distL="0" distR="0" wp14:anchorId="470CAE9A" wp14:editId="48B8AB90">
+            <wp:extent cx="2286871" cy="1065475"/>
+            <wp:effectExtent l="0" t="0" r="0" b="1905"/>
             <wp:docPr id="1" name="Picture 1"/>
             <wp:cNvGraphicFramePr>
               <a:graphicFrameLocks xmlns:a="http://schemas.openxmlformats.org/drawingml/2006/main" noChangeAspect="1"/>
@@ -9406,7 +9441,7 @@
                   <pic:spPr>
                     <a:xfrm>
                       <a:off x="0" y="0"/>
-                      <a:ext cx="2029968" cy="941832"/>
+                      <a:ext cx="2356330" cy="1097837"/>
                     </a:xfrm>
                     <a:prstGeom prst="rect">
                       <a:avLst/>
@@ -9433,10 +9468,10 @@
           <w:noProof/>
         </w:rPr>
         <w:drawing>
-          <wp:inline distT="0" distB="0" distL="0" distR="0" wp14:anchorId="7D57D158" wp14:editId="2D0708DE">
-            <wp:extent cx="2093976" cy="1289304"/>
-            <wp:effectExtent l="0" t="0" r="1905" b="6350"/>
-            <wp:docPr id="2" name="Picture 2"/>
+          <wp:inline distT="0" distB="0" distL="0" distR="0" wp14:anchorId="1EA9F7A7" wp14:editId="2EDC005C">
+            <wp:extent cx="1883664" cy="1161288"/>
+            <wp:effectExtent l="0" t="0" r="2540" b="1270"/>
+            <wp:docPr id="25" name="Picture 25"/>
             <wp:cNvGraphicFramePr>
               <a:graphicFrameLocks xmlns:a="http://schemas.openxmlformats.org/drawingml/2006/main" noChangeAspect="1"/>
             </wp:cNvGraphicFramePr>
@@ -9456,7 +9491,7 @@
                   <pic:spPr>
                     <a:xfrm>
                       <a:off x="0" y="0"/>
-                      <a:ext cx="2093976" cy="1289304"/>
+                      <a:ext cx="1883664" cy="1161288"/>
                     </a:xfrm>
                     <a:prstGeom prst="rect">
                       <a:avLst/>
@@ -9482,12 +9517,11 @@
         <w:rPr>
           <w:noProof/>
         </w:rPr>
-        <w:lastRenderedPageBreak/>
         <w:drawing>
-          <wp:inline distT="0" distB="0" distL="0" distR="0" wp14:anchorId="01EBF5B5" wp14:editId="543DD80D">
-            <wp:extent cx="2084832" cy="1280160"/>
-            <wp:effectExtent l="0" t="0" r="0" b="0"/>
-            <wp:docPr id="3" name="Picture 3"/>
+          <wp:inline distT="0" distB="0" distL="0" distR="0" wp14:anchorId="639A7D44" wp14:editId="4906860A">
+            <wp:extent cx="1874520" cy="1161288"/>
+            <wp:effectExtent l="0" t="0" r="0" b="1270"/>
+            <wp:docPr id="27" name="Picture 27"/>
             <wp:cNvGraphicFramePr>
               <a:graphicFrameLocks xmlns:a="http://schemas.openxmlformats.org/drawingml/2006/main" noChangeAspect="1"/>
             </wp:cNvGraphicFramePr>
@@ -9507,7 +9541,7 @@
                   <pic:spPr>
                     <a:xfrm>
                       <a:off x="0" y="0"/>
-                      <a:ext cx="2084832" cy="1280160"/>
+                      <a:ext cx="1874520" cy="1161288"/>
                     </a:xfrm>
                     <a:prstGeom prst="rect">
                       <a:avLst/>
@@ -9525,6 +9559,7 @@
         <w:pStyle w:val="Heading4"/>
       </w:pPr>
       <w:r>
+        <w:lastRenderedPageBreak/>
         <w:t>Android</w:t>
       </w:r>
     </w:p>
@@ -10098,6 +10133,7 @@
         </w:numPr>
       </w:pPr>
       <w:r>
+        <w:lastRenderedPageBreak/>
         <w:t>Tap where it says &lt;Tap to select OTA Image&gt;, navigate to where you saved the *.bin file on your device and select it. Once the file is selected, the screen will look like this:</w:t>
       </w:r>
     </w:p>
@@ -10546,7 +10582,13 @@
     </w:p>
     <w:p>
       <w:r>
-        <w:t>Note: what this does it to modify the project build settings post-build steps command. The difference is shown below.</w:t>
+        <w:t xml:space="preserve">Note: </w:t>
+      </w:r>
+      <w:r>
+        <w:t>this modifies</w:t>
+      </w:r>
+      <w:r>
+        <w:t xml:space="preserve"> the project build settings post-build steps command. The difference is shown below.</w:t>
       </w:r>
     </w:p>
     <w:p>
@@ -18604,7 +18646,6 @@
         <w:docPartUnique/>
       </w:docPartObj>
     </w:sdtPr>
-    <w:sdtEndPr/>
     <w:sdtContent>
       <w:sdt>
         <w:sdtPr>
@@ -18614,7 +18655,6 @@
             <w:docPartUnique/>
           </w:docPartObj>
         </w:sdtPr>
-        <w:sdtEndPr/>
         <w:sdtContent>
           <w:p>
             <w:pPr>
@@ -23978,7 +24018,7 @@
   <w:style w:type="paragraph" w:default="1" w:styleId="Normal">
     <w:name w:val="Normal"/>
     <w:qFormat/>
-    <w:rsid w:val="00E629BD"/>
+    <w:rsid w:val="00345FF5"/>
   </w:style>
   <w:style w:type="paragraph" w:styleId="Heading1">
     <w:name w:val="heading 1"/>
@@ -24103,7 +24143,7 @@
     <w:uiPriority w:val="1"/>
     <w:semiHidden/>
     <w:unhideWhenUsed/>
-    <w:rsid w:val="00E629BD"/>
+    <w:rsid w:val="00345FF5"/>
   </w:style>
   <w:style w:type="table" w:default="1" w:styleId="TableNormal">
     <w:name w:val="Normal Table"/>
@@ -24125,7 +24165,7 @@
     <w:uiPriority w:val="99"/>
     <w:semiHidden/>
     <w:unhideWhenUsed/>
-    <w:rsid w:val="00E629BD"/>
+    <w:rsid w:val="00345FF5"/>
   </w:style>
   <w:style w:type="character" w:customStyle="1" w:styleId="Heading1Char">
     <w:name w:val="Heading 1 Char"/>
@@ -25050,7 +25090,7 @@
 </file>
 
 <file path=customXml/itemProps1.xml><?xml version="1.0" encoding="utf-8"?>
-<ds:datastoreItem xmlns:ds="http://schemas.openxmlformats.org/officeDocument/2006/customXml" ds:itemID="{60AC0151-4E64-4929-AF15-7749D71CFC7E}">
+<ds:datastoreItem xmlns:ds="http://schemas.openxmlformats.org/officeDocument/2006/customXml" ds:itemID="{13322B93-7383-4443-819D-3D2B4EAF32F8}">
   <ds:schemaRefs>
     <ds:schemaRef ds:uri="http://schemas.openxmlformats.org/officeDocument/2006/bibliography"/>
   </ds:schemaRefs>

</xml_diff>

<commit_message>
Fix typos in 4c lab manual
</commit_message>
<xml_diff>
--- a/labmanual/English/WBT101-04C-BLE-LP-Bcn-OTA.docx
+++ b/labmanual/English/WBT101-04C-BLE-LP-Bcn-OTA.docx
@@ -8,8 +8,6 @@
           <w:rStyle w:val="BookTitle"/>
         </w:rPr>
       </w:pPr>
-      <w:bookmarkStart w:id="0" w:name="_GoBack"/>
-      <w:bookmarkEnd w:id="0"/>
       <w:r>
         <w:rPr>
           <w:rStyle w:val="BookTitle"/>
@@ -1431,25 +1429,25 @@
       <w:pPr>
         <w:pStyle w:val="Heading1"/>
       </w:pPr>
-      <w:bookmarkStart w:id="1" w:name="_Ref8565791"/>
-      <w:bookmarkStart w:id="2" w:name="_Toc8571023"/>
-      <w:bookmarkStart w:id="3" w:name="_Toc524202199"/>
+      <w:bookmarkStart w:id="0" w:name="_Ref8565791"/>
+      <w:bookmarkStart w:id="1" w:name="_Toc8571023"/>
+      <w:bookmarkStart w:id="2" w:name="_Toc524202199"/>
       <w:r>
         <w:lastRenderedPageBreak/>
         <w:t>Low Power</w:t>
       </w:r>
+      <w:bookmarkEnd w:id="0"/>
       <w:bookmarkEnd w:id="1"/>
-      <w:bookmarkEnd w:id="2"/>
     </w:p>
     <w:p>
       <w:pPr>
         <w:pStyle w:val="Heading2"/>
       </w:pPr>
-      <w:bookmarkStart w:id="4" w:name="_Toc8571024"/>
+      <w:bookmarkStart w:id="3" w:name="_Toc8571024"/>
       <w:r>
         <w:t>Power Mode Overview</w:t>
       </w:r>
-      <w:bookmarkEnd w:id="4"/>
+      <w:bookmarkEnd w:id="3"/>
     </w:p>
     <w:p>
       <w:r>
@@ -2868,7 +2866,7 @@
       <w:pPr>
         <w:pStyle w:val="Heading3"/>
       </w:pPr>
-      <w:bookmarkStart w:id="5" w:name="_Hlk7353661"/>
+      <w:bookmarkStart w:id="4" w:name="_Hlk7353661"/>
       <w:r>
         <w:t>Wake Times</w:t>
       </w:r>
@@ -3452,13 +3450,13 @@
       <w:pPr>
         <w:pStyle w:val="Heading2"/>
       </w:pPr>
-      <w:bookmarkStart w:id="6" w:name="_Toc8571025"/>
-      <w:bookmarkEnd w:id="5"/>
+      <w:bookmarkStart w:id="5" w:name="_Toc8571025"/>
+      <w:bookmarkEnd w:id="4"/>
       <w:r>
         <w:lastRenderedPageBreak/>
         <w:t>WICED Low-Power Code</w:t>
       </w:r>
-      <w:bookmarkEnd w:id="6"/>
+      <w:bookmarkEnd w:id="5"/>
     </w:p>
     <w:p>
       <w:r>
@@ -4691,13 +4689,8 @@
         <w:t>WICED_SLEEP_MODE_TRANSPORT</w:t>
       </w:r>
       <w:r>
-        <w:t xml:space="preserve">. The Device Wake function is on a dedicated device pin, but it can be multiplexed into other IOs (this multiplexing feature is not currently supported in the API). This pin is not available on the 20719 40-pin </w:t>
-      </w:r>
-      <w:proofErr w:type="gramStart"/>
-      <w:r>
-        <w:t>package</w:t>
-      </w:r>
-      <w:proofErr w:type="gramEnd"/>
+        <w:t>. The Device Wake function is on a dedicated device pin, but it can be multiplexed into other IOs (this multiplexing feature is not currently supported in the API). This pin is not available on the 20719 40-pin package</w:t>
+      </w:r>
       <w:r>
         <w:t>,</w:t>
       </w:r>
@@ -6368,11 +6361,11 @@
       <w:pPr>
         <w:pStyle w:val="Heading2"/>
       </w:pPr>
-      <w:bookmarkStart w:id="7" w:name="_Toc8571026"/>
+      <w:bookmarkStart w:id="6" w:name="_Toc8571026"/>
       <w:r>
         <w:t>Programming in Low Power Mode</w:t>
       </w:r>
-      <w:bookmarkEnd w:id="7"/>
+      <w:bookmarkEnd w:id="6"/>
     </w:p>
     <w:p>
       <w:r>
@@ -6434,7 +6427,7 @@
       <w:pPr>
         <w:pStyle w:val="Heading1"/>
       </w:pPr>
-      <w:bookmarkStart w:id="8" w:name="_Toc8571027"/>
+      <w:bookmarkStart w:id="7" w:name="_Toc8571027"/>
       <w:r>
         <w:lastRenderedPageBreak/>
         <w:t>Advertising</w:t>
@@ -6442,11 +6435,11 @@
       <w:r>
         <w:t xml:space="preserve"> Packet</w:t>
       </w:r>
-      <w:bookmarkEnd w:id="3"/>
+      <w:bookmarkEnd w:id="2"/>
       <w:r>
         <w:t>s</w:t>
       </w:r>
-      <w:bookmarkEnd w:id="8"/>
+      <w:bookmarkEnd w:id="7"/>
     </w:p>
     <w:p>
       <w:r>
@@ -6481,15 +6474,15 @@
       <w:pPr>
         <w:pStyle w:val="Heading2"/>
       </w:pPr>
-      <w:bookmarkStart w:id="9" w:name="_Ref515850437"/>
-      <w:bookmarkStart w:id="10" w:name="_Toc524202200"/>
-      <w:bookmarkStart w:id="11" w:name="_Toc8571028"/>
+      <w:bookmarkStart w:id="8" w:name="_Ref515850437"/>
+      <w:bookmarkStart w:id="9" w:name="_Toc524202200"/>
+      <w:bookmarkStart w:id="10" w:name="_Toc8571028"/>
       <w:r>
         <w:t>Using the Advertising Packet to Get Connected</w:t>
       </w:r>
+      <w:bookmarkEnd w:id="8"/>
       <w:bookmarkEnd w:id="9"/>
       <w:bookmarkEnd w:id="10"/>
-      <w:bookmarkEnd w:id="11"/>
     </w:p>
     <w:p>
       <w:r>
@@ -6652,11 +6645,11 @@
     </w:p>
     <w:p>
       <w:r>
-        <w:t xml:space="preserve">The way that this works is that you would write a Central application that has a table of known Peripheral Product IDs that it knows how to talk to.  Then the Peripherals would advertise their Manufacturer code and Product ID in the Manufacturers Data Field.  When a </w:t>
+        <w:t xml:space="preserve">The way that this works is that you would write a Central application that has a table of known Peripheral Product IDs that it knows how to talk to.  Then the Peripherals would advertise their Manufacturer code and Product ID in the Manufacturers Data Field.  When </w:t>
       </w:r>
       <w:proofErr w:type="gramStart"/>
       <w:r>
-        <w:t>Central sees</w:t>
+        <w:t>a Central sees</w:t>
       </w:r>
       <w:proofErr w:type="gramEnd"/>
       <w:r>
@@ -6667,12 +6660,12 @@
       <w:pPr>
         <w:pStyle w:val="Heading2"/>
       </w:pPr>
-      <w:bookmarkStart w:id="12" w:name="_Toc8571029"/>
-      <w:bookmarkStart w:id="13" w:name="_Toc524202201"/>
+      <w:bookmarkStart w:id="11" w:name="_Toc8571029"/>
+      <w:bookmarkStart w:id="12" w:name="_Toc524202201"/>
       <w:r>
         <w:t>Beacons</w:t>
       </w:r>
-      <w:bookmarkEnd w:id="12"/>
+      <w:bookmarkEnd w:id="11"/>
     </w:p>
     <w:p>
       <w:r>
@@ -7654,7 +7647,7 @@
       <w:r>
         <w:t>iBeacon</w:t>
       </w:r>
-      <w:bookmarkEnd w:id="13"/>
+      <w:bookmarkEnd w:id="12"/>
     </w:p>
     <w:p>
       <w:r>
@@ -7740,23 +7733,29 @@
     </w:p>
     <w:p>
       <w:r>
-        <w:t>The measured power allows you to calibrate each iBeacon as you install it so that it can used for indoor location measurement.</w:t>
+        <w:t xml:space="preserve">The measured power allows you to calibrate each iBeacon as you install it so that it can </w:t>
+      </w:r>
+      <w:r>
+        <w:t xml:space="preserve">be </w:t>
+      </w:r>
+      <w:r>
+        <w:t>used for indoor location measurement.</w:t>
       </w:r>
     </w:p>
     <w:p>
       <w:pPr>
         <w:pStyle w:val="Heading3"/>
       </w:pPr>
-      <w:bookmarkStart w:id="14" w:name="_Toc524202202"/>
-      <w:bookmarkStart w:id="15" w:name="_Ref8565925"/>
-      <w:bookmarkStart w:id="16" w:name="_Ref8565932"/>
+      <w:bookmarkStart w:id="13" w:name="_Toc524202202"/>
+      <w:bookmarkStart w:id="14" w:name="_Ref8565925"/>
+      <w:bookmarkStart w:id="15" w:name="_Ref8565932"/>
       <w:proofErr w:type="spellStart"/>
       <w:r>
         <w:t>Eddystone</w:t>
       </w:r>
+      <w:bookmarkEnd w:id="13"/>
       <w:bookmarkEnd w:id="14"/>
       <w:bookmarkEnd w:id="15"/>
-      <w:bookmarkEnd w:id="16"/>
       <w:proofErr w:type="spellEnd"/>
     </w:p>
     <w:p>
@@ -7917,8 +7916,16 @@
         </w:numPr>
       </w:pPr>
       <w:r>
-        <w:t>TLM – Telemetry information about the beacon such as battery voltage, device temperate, counts of packet broadcasts</w:t>
-      </w:r>
+        <w:t>TLM – Telemetry information about the beacon such as battery voltage, device temperat</w:t>
+      </w:r>
+      <w:r>
+        <w:t>ur</w:t>
+      </w:r>
+      <w:r>
+        <w:t>e, counts of packet broadcasts</w:t>
+      </w:r>
+      <w:bookmarkStart w:id="16" w:name="_GoBack"/>
+      <w:bookmarkEnd w:id="16"/>
     </w:p>
     <w:p>
       <w:pPr>
@@ -24018,7 +24025,7 @@
   <w:style w:type="paragraph" w:default="1" w:styleId="Normal">
     <w:name w:val="Normal"/>
     <w:qFormat/>
-    <w:rsid w:val="00345FF5"/>
+    <w:rsid w:val="003C0081"/>
   </w:style>
   <w:style w:type="paragraph" w:styleId="Heading1">
     <w:name w:val="heading 1"/>
@@ -24143,7 +24150,7 @@
     <w:uiPriority w:val="1"/>
     <w:semiHidden/>
     <w:unhideWhenUsed/>
-    <w:rsid w:val="00345FF5"/>
+    <w:rsid w:val="003C0081"/>
   </w:style>
   <w:style w:type="table" w:default="1" w:styleId="TableNormal">
     <w:name w:val="Normal Table"/>
@@ -24165,7 +24172,7 @@
     <w:uiPriority w:val="99"/>
     <w:semiHidden/>
     <w:unhideWhenUsed/>
-    <w:rsid w:val="00345FF5"/>
+    <w:rsid w:val="003C0081"/>
   </w:style>
   <w:style w:type="character" w:customStyle="1" w:styleId="Heading1Char">
     <w:name w:val="Heading 1 Char"/>
@@ -25090,7 +25097,7 @@
 </file>
 
 <file path=customXml/itemProps1.xml><?xml version="1.0" encoding="utf-8"?>
-<ds:datastoreItem xmlns:ds="http://schemas.openxmlformats.org/officeDocument/2006/customXml" ds:itemID="{13322B93-7383-4443-819D-3D2B4EAF32F8}">
+<ds:datastoreItem xmlns:ds="http://schemas.openxmlformats.org/officeDocument/2006/customXml" ds:itemID="{869CD154-4DB6-426A-BC13-3EC47F4B2313}">
   <ds:schemaRefs>
     <ds:schemaRef ds:uri="http://schemas.openxmlformats.org/officeDocument/2006/bibliography"/>
   </ds:schemaRefs>

</xml_diff>

<commit_message>
Fix typos in lab manual 4c
</commit_message>
<xml_diff>
--- a/labmanual/English/WBT101-04C-BLE-LP-Bcn-OTA.docx
+++ b/labmanual/English/WBT101-04C-BLE-LP-Bcn-OTA.docx
@@ -7924,8 +7924,6 @@
       <w:r>
         <w:t>e, counts of packet broadcasts</w:t>
       </w:r>
-      <w:bookmarkStart w:id="16" w:name="_GoBack"/>
-      <w:bookmarkEnd w:id="16"/>
     </w:p>
     <w:p>
       <w:pPr>
@@ -8477,7 +8475,7 @@
           <w:szCs w:val="28"/>
         </w:rPr>
       </w:pPr>
-      <w:bookmarkStart w:id="17" w:name="_Ref8566089"/>
+      <w:bookmarkStart w:id="16" w:name="_Ref8566089"/>
       <w:r>
         <w:br w:type="page"/>
       </w:r>
@@ -8486,13 +8484,13 @@
       <w:pPr>
         <w:pStyle w:val="Heading1"/>
       </w:pPr>
-      <w:bookmarkStart w:id="18" w:name="_Toc8571030"/>
+      <w:bookmarkStart w:id="17" w:name="_Toc8571030"/>
       <w:r>
         <w:lastRenderedPageBreak/>
         <w:t>Scan Response Packets</w:t>
       </w:r>
+      <w:bookmarkEnd w:id="16"/>
       <w:bookmarkEnd w:id="17"/>
-      <w:bookmarkEnd w:id="18"/>
     </w:p>
     <w:p>
       <w:pPr>
@@ -8617,31 +8615,31 @@
       <w:r>
         <w:br w:type="page"/>
       </w:r>
-      <w:bookmarkStart w:id="19" w:name="_Toc523476983"/>
+      <w:bookmarkStart w:id="18" w:name="_Toc523476983"/>
     </w:p>
     <w:p>
       <w:pPr>
         <w:pStyle w:val="Heading1"/>
       </w:pPr>
-      <w:bookmarkStart w:id="20" w:name="_Ref8566201"/>
-      <w:bookmarkStart w:id="21" w:name="_Toc8571031"/>
+      <w:bookmarkStart w:id="19" w:name="_Ref8566201"/>
+      <w:bookmarkStart w:id="20" w:name="_Toc8571031"/>
       <w:r>
         <w:lastRenderedPageBreak/>
         <w:t>OTA (Over the Air) Upgrade</w:t>
       </w:r>
+      <w:bookmarkEnd w:id="18"/>
       <w:bookmarkEnd w:id="19"/>
       <w:bookmarkEnd w:id="20"/>
+    </w:p>
+    <w:p>
+      <w:pPr>
+        <w:pStyle w:val="Heading2"/>
+      </w:pPr>
+      <w:bookmarkStart w:id="21" w:name="_Toc8571032"/>
+      <w:r>
+        <w:t>Introduction</w:t>
+      </w:r>
       <w:bookmarkEnd w:id="21"/>
-    </w:p>
-    <w:p>
-      <w:pPr>
-        <w:pStyle w:val="Heading2"/>
-      </w:pPr>
-      <w:bookmarkStart w:id="22" w:name="_Toc8571032"/>
-      <w:r>
-        <w:t>Introduction</w:t>
-      </w:r>
-      <w:bookmarkEnd w:id="22"/>
     </w:p>
     <w:p>
       <w:r>
@@ -8700,7 +8698,7 @@
           <w:szCs w:val="26"/>
         </w:rPr>
       </w:pPr>
-      <w:bookmarkStart w:id="23" w:name="_Toc523476984"/>
+      <w:bookmarkStart w:id="22" w:name="_Toc523476984"/>
       <w:r>
         <w:br w:type="page"/>
       </w:r>
@@ -8709,13 +8707,13 @@
       <w:pPr>
         <w:pStyle w:val="Heading2"/>
       </w:pPr>
-      <w:bookmarkStart w:id="24" w:name="_Toc8571033"/>
+      <w:bookmarkStart w:id="23" w:name="_Toc8571033"/>
       <w:r>
         <w:lastRenderedPageBreak/>
         <w:t>Design and Architecture</w:t>
       </w:r>
+      <w:bookmarkEnd w:id="22"/>
       <w:bookmarkEnd w:id="23"/>
-      <w:bookmarkEnd w:id="24"/>
     </w:p>
     <w:p>
       <w:pPr>
@@ -9147,12 +9145,12 @@
       <w:pPr>
         <w:pStyle w:val="Heading2"/>
       </w:pPr>
-      <w:bookmarkStart w:id="25" w:name="_Toc8571034"/>
+      <w:bookmarkStart w:id="24" w:name="_Toc8571034"/>
       <w:r>
         <w:lastRenderedPageBreak/>
         <w:t>Applications for Loading New Firmware</w:t>
       </w:r>
-      <w:bookmarkEnd w:id="25"/>
+      <w:bookmarkEnd w:id="24"/>
     </w:p>
     <w:p>
       <w:r>
@@ -10476,14 +10474,14 @@
       <w:pPr>
         <w:pStyle w:val="Heading2"/>
       </w:pPr>
-      <w:bookmarkStart w:id="26" w:name="_Ref8566367"/>
-      <w:bookmarkStart w:id="27" w:name="_Toc8571035"/>
+      <w:bookmarkStart w:id="25" w:name="_Ref8566367"/>
+      <w:bookmarkStart w:id="26" w:name="_Toc8571035"/>
       <w:r>
         <w:lastRenderedPageBreak/>
         <w:t>OTA Firmware</w:t>
       </w:r>
+      <w:bookmarkEnd w:id="25"/>
       <w:bookmarkEnd w:id="26"/>
-      <w:bookmarkEnd w:id="27"/>
     </w:p>
     <w:p>
       <w:pPr>
@@ -10849,12 +10847,12 @@
       <w:pPr>
         <w:pStyle w:val="Heading3"/>
       </w:pPr>
-      <w:bookmarkStart w:id="28" w:name="_Ref8308011"/>
+      <w:bookmarkStart w:id="27" w:name="_Ref8308011"/>
       <w:r>
         <w:lastRenderedPageBreak/>
         <w:t>BLE OTA Service (Non-Secure)</w:t>
       </w:r>
-      <w:bookmarkEnd w:id="28"/>
+      <w:bookmarkEnd w:id="27"/>
     </w:p>
     <w:p>
       <w:r>
@@ -13304,69 +13302,69 @@
       <w:pPr>
         <w:pStyle w:val="Heading2"/>
       </w:pPr>
-      <w:bookmarkStart w:id="29" w:name="_Ref8566230"/>
-      <w:bookmarkStart w:id="30" w:name="_Toc8571036"/>
+      <w:bookmarkStart w:id="28" w:name="_Ref8566230"/>
+      <w:bookmarkStart w:id="29" w:name="_Toc8571036"/>
       <w:r>
         <w:lastRenderedPageBreak/>
         <w:t>Secure OTA</w:t>
       </w:r>
+      <w:bookmarkEnd w:id="28"/>
       <w:bookmarkEnd w:id="29"/>
+    </w:p>
+    <w:p>
+      <w:r>
+        <w:t xml:space="preserve">You will use this in </w:t>
+      </w:r>
+      <w:r>
+        <w:rPr>
+          <w:color w:val="2E74B5" w:themeColor="accent1" w:themeShade="BF"/>
+        </w:rPr>
+        <w:fldChar w:fldCharType="begin"/>
+      </w:r>
+      <w:r>
+        <w:rPr>
+          <w:color w:val="2E74B5" w:themeColor="accent1" w:themeShade="BF"/>
+        </w:rPr>
+        <w:instrText xml:space="preserve"> REF _Ref8566278 \n \h </w:instrText>
+      </w:r>
+      <w:r>
+        <w:rPr>
+          <w:color w:val="2E74B5" w:themeColor="accent1" w:themeShade="BF"/>
+        </w:rPr>
+      </w:r>
+      <w:r>
+        <w:rPr>
+          <w:color w:val="2E74B5" w:themeColor="accent1" w:themeShade="BF"/>
+        </w:rPr>
+        <w:fldChar w:fldCharType="separate"/>
+      </w:r>
+      <w:r>
+        <w:rPr>
+          <w:color w:val="2E74B5" w:themeColor="accent1" w:themeShade="BF"/>
+        </w:rPr>
+        <w:t xml:space="preserve">Exercise 4C.6 </w:t>
+      </w:r>
+      <w:r>
+        <w:rPr>
+          <w:color w:val="2E74B5" w:themeColor="accent1" w:themeShade="BF"/>
+        </w:rPr>
+        <w:fldChar w:fldCharType="end"/>
+      </w:r>
+    </w:p>
+    <w:p>
+      <w:r>
+        <w:t>To use secure OTA firmware upgrade, we must create a key pair (public/private) and make a few changes in the firmware. The changes are shown in detail below.</w:t>
+      </w:r>
+    </w:p>
+    <w:p>
+      <w:pPr>
+        <w:pStyle w:val="Heading3"/>
+      </w:pPr>
+      <w:bookmarkStart w:id="30" w:name="_Ref8308162"/>
+      <w:r>
+        <w:t>BLE OTA Service (Secure)</w:t>
+      </w:r>
       <w:bookmarkEnd w:id="30"/>
-    </w:p>
-    <w:p>
-      <w:r>
-        <w:t xml:space="preserve">You will use this in </w:t>
-      </w:r>
-      <w:r>
-        <w:rPr>
-          <w:color w:val="2E74B5" w:themeColor="accent1" w:themeShade="BF"/>
-        </w:rPr>
-        <w:fldChar w:fldCharType="begin"/>
-      </w:r>
-      <w:r>
-        <w:rPr>
-          <w:color w:val="2E74B5" w:themeColor="accent1" w:themeShade="BF"/>
-        </w:rPr>
-        <w:instrText xml:space="preserve"> REF _Ref8566278 \n \h </w:instrText>
-      </w:r>
-      <w:r>
-        <w:rPr>
-          <w:color w:val="2E74B5" w:themeColor="accent1" w:themeShade="BF"/>
-        </w:rPr>
-      </w:r>
-      <w:r>
-        <w:rPr>
-          <w:color w:val="2E74B5" w:themeColor="accent1" w:themeShade="BF"/>
-        </w:rPr>
-        <w:fldChar w:fldCharType="separate"/>
-      </w:r>
-      <w:r>
-        <w:rPr>
-          <w:color w:val="2E74B5" w:themeColor="accent1" w:themeShade="BF"/>
-        </w:rPr>
-        <w:t xml:space="preserve">Exercise 4C.6 </w:t>
-      </w:r>
-      <w:r>
-        <w:rPr>
-          <w:color w:val="2E74B5" w:themeColor="accent1" w:themeShade="BF"/>
-        </w:rPr>
-        <w:fldChar w:fldCharType="end"/>
-      </w:r>
-    </w:p>
-    <w:p>
-      <w:r>
-        <w:t>To use secure OTA firmware upgrade, we must create a key pair (public/private) and make a few changes in the firmware. The changes are shown in detail below.</w:t>
-      </w:r>
-    </w:p>
-    <w:p>
-      <w:pPr>
-        <w:pStyle w:val="Heading3"/>
-      </w:pPr>
-      <w:bookmarkStart w:id="31" w:name="_Ref8308162"/>
-      <w:r>
-        <w:t>BLE OTA Service (Secure)</w:t>
-      </w:r>
-      <w:bookmarkEnd w:id="31"/>
     </w:p>
     <w:p>
       <w:r>
@@ -13883,11 +13881,11 @@
       <w:pPr>
         <w:pStyle w:val="Heading3"/>
       </w:pPr>
-      <w:bookmarkStart w:id="32" w:name="_Ref8309472"/>
+      <w:bookmarkStart w:id="31" w:name="_Ref8309472"/>
       <w:r>
         <w:t>Build Firmware and Sign OTA Image</w:t>
       </w:r>
-      <w:bookmarkEnd w:id="32"/>
+      <w:bookmarkEnd w:id="31"/>
     </w:p>
     <w:p>
       <w:r>
@@ -14052,37 +14050,37 @@
       <w:pPr>
         <w:pStyle w:val="Heading1"/>
       </w:pPr>
-      <w:bookmarkStart w:id="33" w:name="_Toc8571037"/>
+      <w:bookmarkStart w:id="32" w:name="_Toc8571037"/>
       <w:r>
         <w:lastRenderedPageBreak/>
         <w:t>Exercises</w:t>
       </w:r>
+      <w:bookmarkEnd w:id="32"/>
+    </w:p>
+    <w:p>
+      <w:pPr>
+        <w:pStyle w:val="Exercise"/>
+      </w:pPr>
+      <w:bookmarkStart w:id="33" w:name="_Ref8565731"/>
+      <w:bookmarkStart w:id="34" w:name="_Ref8565736"/>
+      <w:bookmarkStart w:id="35" w:name="_Toc8571038"/>
+      <w:r>
+        <w:t>BLE Low Power (</w:t>
+      </w:r>
+      <w:proofErr w:type="spellStart"/>
+      <w:r>
+        <w:t>e</w:t>
+      </w:r>
+      <w:r>
+        <w:t>PDS</w:t>
+      </w:r>
+      <w:proofErr w:type="spellEnd"/>
+      <w:r>
+        <w:t>)</w:t>
+      </w:r>
       <w:bookmarkEnd w:id="33"/>
-    </w:p>
-    <w:p>
-      <w:pPr>
-        <w:pStyle w:val="Exercise"/>
-      </w:pPr>
-      <w:bookmarkStart w:id="34" w:name="_Ref8565731"/>
-      <w:bookmarkStart w:id="35" w:name="_Ref8565736"/>
-      <w:bookmarkStart w:id="36" w:name="_Toc8571038"/>
-      <w:r>
-        <w:t>BLE Low Power (</w:t>
-      </w:r>
-      <w:proofErr w:type="spellStart"/>
-      <w:r>
-        <w:t>e</w:t>
-      </w:r>
-      <w:r>
-        <w:t>PDS</w:t>
-      </w:r>
-      <w:proofErr w:type="spellEnd"/>
-      <w:r>
-        <w:t>)</w:t>
-      </w:r>
       <w:bookmarkEnd w:id="34"/>
       <w:bookmarkEnd w:id="35"/>
-      <w:bookmarkEnd w:id="36"/>
     </w:p>
     <w:p>
       <w:pPr>
@@ -14636,7 +14634,7 @@
           <w:color w:val="000000" w:themeColor="text1"/>
         </w:rPr>
       </w:pPr>
-      <w:bookmarkStart w:id="37" w:name="_Hlk534721779"/>
+      <w:bookmarkStart w:id="36" w:name="_Hlk534721779"/>
       <w:r>
         <w:rPr>
           <w:color w:val="000000" w:themeColor="text1"/>
@@ -14722,7 +14720,7 @@
           <w:color w:val="000000" w:themeColor="text1"/>
         </w:rPr>
       </w:pPr>
-      <w:bookmarkStart w:id="38" w:name="_Hlk534721862"/>
+      <w:bookmarkStart w:id="37" w:name="_Hlk534721862"/>
       <w:r>
         <w:rPr>
           <w:color w:val="000000" w:themeColor="text1"/>
@@ -14730,7 +14728,7 @@
         <w:t>When in the code is sleep configured (i.e. after which event)?</w:t>
       </w:r>
     </w:p>
-    <w:bookmarkEnd w:id="38"/>
+    <w:bookmarkEnd w:id="37"/>
     <w:p>
       <w:pPr>
         <w:pStyle w:val="ListParagraph"/>
@@ -14881,7 +14879,7 @@
         <w:t>?</w:t>
       </w:r>
     </w:p>
-    <w:bookmarkEnd w:id="37"/>
+    <w:bookmarkEnd w:id="36"/>
     <w:p>
       <w:pPr>
         <w:rPr>
@@ -14900,8 +14898,8 @@
       <w:pPr>
         <w:pStyle w:val="Exercise"/>
       </w:pPr>
-      <w:bookmarkStart w:id="39" w:name="_Ref8565866"/>
-      <w:bookmarkStart w:id="40" w:name="_Toc8571039"/>
+      <w:bookmarkStart w:id="38" w:name="_Ref8565866"/>
+      <w:bookmarkStart w:id="39" w:name="_Toc8571039"/>
       <w:r>
         <w:lastRenderedPageBreak/>
         <w:t xml:space="preserve">(Advanced) </w:t>
@@ -14920,8 +14918,8 @@
       <w:r>
         <w:t>Beacon</w:t>
       </w:r>
+      <w:bookmarkEnd w:id="38"/>
       <w:bookmarkEnd w:id="39"/>
-      <w:bookmarkEnd w:id="40"/>
     </w:p>
     <w:p>
       <w:pPr>
@@ -15561,9 +15559,9 @@
       <w:pPr>
         <w:pStyle w:val="Exercise"/>
       </w:pPr>
-      <w:bookmarkStart w:id="41" w:name="_Ref8565872"/>
-      <w:bookmarkStart w:id="42" w:name="_Toc8571040"/>
-      <w:bookmarkStart w:id="43" w:name="_Toc523476986"/>
+      <w:bookmarkStart w:id="40" w:name="_Ref8565872"/>
+      <w:bookmarkStart w:id="41" w:name="_Toc8571040"/>
+      <w:bookmarkStart w:id="42" w:name="_Toc523476986"/>
       <w:r>
         <w:lastRenderedPageBreak/>
         <w:t xml:space="preserve">(Advanced) </w:t>
@@ -15577,8 +15575,8 @@
       <w:r>
         <w:t xml:space="preserve"> on a Beacon</w:t>
       </w:r>
+      <w:bookmarkEnd w:id="40"/>
       <w:bookmarkEnd w:id="41"/>
-      <w:bookmarkEnd w:id="42"/>
     </w:p>
     <w:p>
       <w:pPr>
@@ -16390,86 +16388,59 @@
       <w:r>
         <w:br w:type="page"/>
       </w:r>
-      <w:bookmarkStart w:id="44" w:name="_Ref8566152"/>
-      <w:bookmarkStart w:id="45" w:name="_Toc8571041"/>
+      <w:bookmarkStart w:id="43" w:name="_Ref8566152"/>
+      <w:bookmarkStart w:id="44" w:name="_Toc8571041"/>
       <w:r>
         <w:lastRenderedPageBreak/>
         <w:t>(Advanced) Advertise Manufacturing Data and use Scan Response for the UUID</w:t>
       </w:r>
+      <w:bookmarkEnd w:id="43"/>
       <w:bookmarkEnd w:id="44"/>
+    </w:p>
+    <w:p>
+      <w:pPr>
+        <w:pStyle w:val="Heading3"/>
+      </w:pPr>
+      <w:r>
+        <w:t>Introduction</w:t>
+      </w:r>
+    </w:p>
+    <w:p>
+      <w:r>
+        <w:t xml:space="preserve">In this project, you will take a project that advertises the manufacturer ID for Cypress and a </w:t>
+      </w:r>
+      <w:r>
+        <w:t>product ID</w:t>
+      </w:r>
+      <w:r>
+        <w:t xml:space="preserve"> of 0x2A</w:t>
+      </w:r>
+      <w:r>
+        <w:t xml:space="preserve"> and you will add a scan response packet that sends the </w:t>
+      </w:r>
+      <w:r>
+        <w:t>S</w:t>
+      </w:r>
+      <w:r>
+        <w:t>ervice UUID</w:t>
+      </w:r>
+      <w:r>
+        <w:t xml:space="preserve"> for the Modus Service</w:t>
+      </w:r>
+      <w:r>
+        <w:t>.</w:t>
+      </w:r>
+      <w:r>
+        <w:t xml:space="preserve"> This material is covered in </w:t>
+      </w:r>
+      <w:r>
+        <w:rPr>
+          <w:color w:val="2E74B5" w:themeColor="accent1" w:themeShade="BF"/>
+        </w:rPr>
+        <w:t>4C.3</w:t>
+      </w:r>
+      <w:bookmarkStart w:id="45" w:name="_GoBack"/>
       <w:bookmarkEnd w:id="45"/>
-    </w:p>
-    <w:p>
-      <w:pPr>
-        <w:pStyle w:val="Heading3"/>
-      </w:pPr>
-      <w:r>
-        <w:t>Introduction</w:t>
-      </w:r>
-    </w:p>
-    <w:p>
-      <w:r>
-        <w:t xml:space="preserve">In this project, you will take a project that advertises the manufacturer ID for Cypress and a </w:t>
-      </w:r>
-      <w:r>
-        <w:t>product ID</w:t>
-      </w:r>
-      <w:r>
-        <w:t xml:space="preserve"> of 0x2A</w:t>
-      </w:r>
-      <w:r>
-        <w:t xml:space="preserve"> and you will add a scan response packet that sends the </w:t>
-      </w:r>
-      <w:r>
-        <w:t>S</w:t>
-      </w:r>
-      <w:r>
-        <w:t>ervice UUID</w:t>
-      </w:r>
-      <w:r>
-        <w:t xml:space="preserve"> for the Modus Service</w:t>
-      </w:r>
-      <w:r>
-        <w:t>.</w:t>
-      </w:r>
-      <w:r>
-        <w:t xml:space="preserve"> This material is covered in </w:t>
-      </w:r>
-      <w:r>
-        <w:rPr>
-          <w:color w:val="2E74B5" w:themeColor="accent1" w:themeShade="BF"/>
-        </w:rPr>
-        <w:fldChar w:fldCharType="begin"/>
-      </w:r>
-      <w:r>
-        <w:rPr>
-          <w:color w:val="2E74B5" w:themeColor="accent1" w:themeShade="BF"/>
-        </w:rPr>
-        <w:instrText xml:space="preserve"> REF _Ref8566089 \r \h </w:instrText>
-      </w:r>
-      <w:r>
-        <w:rPr>
-          <w:color w:val="2E74B5" w:themeColor="accent1" w:themeShade="BF"/>
-        </w:rPr>
-      </w:r>
-      <w:r>
-        <w:rPr>
-          <w:color w:val="2E74B5" w:themeColor="accent1" w:themeShade="BF"/>
-        </w:rPr>
-        <w:fldChar w:fldCharType="separate"/>
-      </w:r>
-      <w:r>
-        <w:rPr>
-          <w:color w:val="2E74B5" w:themeColor="accent1" w:themeShade="BF"/>
-        </w:rPr>
-        <w:t>0</w:t>
-      </w:r>
-      <w:r>
-        <w:rPr>
-          <w:color w:val="2E74B5" w:themeColor="accent1" w:themeShade="BF"/>
-        </w:rPr>
-        <w:fldChar w:fldCharType="end"/>
-      </w:r>
     </w:p>
     <w:p>
       <w:pPr>
@@ -16833,7 +16804,7 @@
       <w:r>
         <w:t>OTA Firmware Upgrade (Non-Secure)</w:t>
       </w:r>
-      <w:bookmarkEnd w:id="43"/>
+      <w:bookmarkEnd w:id="42"/>
       <w:bookmarkEnd w:id="46"/>
       <w:bookmarkEnd w:id="47"/>
     </w:p>
@@ -25097,7 +25068,7 @@
 </file>
 
 <file path=customXml/itemProps1.xml><?xml version="1.0" encoding="utf-8"?>
-<ds:datastoreItem xmlns:ds="http://schemas.openxmlformats.org/officeDocument/2006/customXml" ds:itemID="{869CD154-4DB6-426A-BC13-3EC47F4B2313}">
+<ds:datastoreItem xmlns:ds="http://schemas.openxmlformats.org/officeDocument/2006/customXml" ds:itemID="{9831C56D-615C-457A-AD90-6C3839B3C923}">
   <ds:schemaRefs>
     <ds:schemaRef ds:uri="http://schemas.openxmlformats.org/officeDocument/2006/bibliography"/>
   </ds:schemaRefs>

</xml_diff>